<commit_message>
Update README and supplemental
</commit_message>
<xml_diff>
--- a/analysis/paper/paper.docx
+++ b/analysis/paper/paper.docx
@@ -351,14 +351,6 @@
       </w:pPr>
       <w:r>
         <w:t xml:space="preserve">Keywords: keyword 1; keyword 2; keyword 3</w:t>
-      </w:r>
-    </w:p>
-    <w:p>
-      <w:pPr>
-        <w:pStyle w:val="BodyText"/>
-      </w:pPr>
-      <w:r>
-        <w:t xml:space="preserve">Highlights:</w:t>
       </w:r>
     </w:p>
     <w:p>
@@ -779,51 +771,172 @@
         <w:br w:type="page"/>
       </w:r>
     </w:p>
-    <w:bookmarkEnd w:id="22"/>
-    <w:bookmarkStart w:id="35" w:name="references"/>
-    <w:p>
-      <w:pPr>
-        <w:pStyle w:val="Heading1"/>
-      </w:pPr>
-      <w:r>
-        <w:rPr>
-          <w:rStyle w:val="SectionNumber"/>
-        </w:rPr>
-        <w:t xml:space="preserve">2</w:t>
-      </w:r>
-      <w:r>
-        <w:tab/>
-      </w:r>
-      <w:r>
-        <w:t xml:space="preserve">References</w:t>
-      </w:r>
-    </w:p>
-    <w:bookmarkStart w:id="33" w:name="refs"/>
-    <w:bookmarkStart w:id="23" w:name="ref-putman2021"/>
-    <w:p>
-      <w:pPr>
-        <w:pStyle w:val="Bibliography"/>
-      </w:pPr>
-      <w:r>
-        <w:t xml:space="preserve">1.</w:t>
-      </w:r>
-      <w:r>
-        <w:t xml:space="preserve"> </w:t>
-      </w:r>
-      <w:r>
-        <w:t xml:space="preserve">	</w:t>
-      </w:r>
-      <w:r>
-        <w:t xml:space="preserve">Putman, N.F. (2021). Animal navigation: What is truth? Current Biology</w:t>
-      </w:r>
-      <w:r>
-        <w:t xml:space="preserve"> </w:t>
-      </w:r>
+    <w:p>
+      <w:pPr>
+        <w:pStyle w:val="BodyText"/>
+      </w:pPr>
+      <w:r>
+        <w:rPr>
+          <w:bCs/>
+          <w:b/>
+        </w:rPr>
+        <w:t xml:space="preserve">Supplemental Methods</w:t>
+      </w:r>
+      <w:r>
+        <w:t xml:space="preserve">: Animal handling methods, biologger specifications, and calculation of arrival and departure dates are described in Robinson, et al..</w:t>
+      </w:r>
+      <w:r>
+        <w:rPr>
+          <w:vertAlign w:val="superscript"/>
+        </w:rPr>
+        <w:t xml:space="preserve">3</w:t>
+      </w:r>
+      <w:r>
+        <w:t xml:space="preserve"> Satellite tracking data were filtered and processed using the R package</w:t>
+      </w:r>
+      <w:r>
+        <w:t xml:space="preserve"> </w:t>
+      </w:r>
+      <w:r>
+        <w:rPr>
+          <w:rStyle w:val="VerbatimChar"/>
+        </w:rPr>
+        <w:t xml:space="preserve">crawl</w:t>
+      </w:r>
+      <w:r>
+        <w:rPr>
+          <w:vertAlign w:val="superscript"/>
+        </w:rPr>
+        <w:t xml:space="preserve">11,12</w:t>
+      </w:r>
+      <w:r>
+        <w:t xml:space="preserve"> </w:t>
+      </w:r>
+      <w:r>
+        <w:t xml:space="preserve">to eliminate inaccurate location points and interpolate between locations. The resulting latitude and longitude estimates were used to calculate great circle distance (in kilometers) from the Año Nuevo breeding beach (37.1083°N, 122.3366°W) for each time-latitude-longitude point in the R package distm</w:t>
+      </w:r>
+      <w:r>
+        <w:t xml:space="preserve"> </w:t>
+      </w:r>
+      <w:r>
+        <w:rPr>
+          <w:bCs/>
+          <w:b/>
+        </w:rPr>
+        <w:t xml:space="preserve">NOTE: I don’t think this is right. According to the workflow file, this was done in MATLAB with the distance() function</w:t>
+      </w:r>
+      <w:r>
+        <w:t xml:space="preserve">. Across all seals, foraging trip timing (mean ± SD day-of-year) was as follows: departure 157 ± 9, turnaround 287 ± 40, and arrival 15 ± 8 (Figure 1C). Therefore, outbound trip durations were 130 ± 41 days, and inbound trip durations were 93 ± 41 days. Turnaround dates were calculated using Gaussian kernels with standard deviation 6 hours using custom functions in R. Code and data for a subset of animals are available on GitHub (link available upon review of manuscript)</w:t>
+      </w:r>
+      <w:r>
+        <w:t xml:space="preserve"> </w:t>
+      </w:r>
+      <w:r>
+        <w:rPr>
+          <w:bCs/>
+          <w:b/>
+        </w:rPr>
+        <w:t xml:space="preserve">NOTE: The GitHub repo will be archived on Zenodo, so cite that instead when ready.</w:t>
+      </w:r>
+      <w:r>
+        <w:t xml:space="preserve"> </w:t>
+      </w:r>
+      <w:r>
+        <w:t xml:space="preserve">Drift rate dates were calculated using….</w:t>
+      </w:r>
+      <w:r>
+        <w:rPr>
+          <w:vertAlign w:val="superscript"/>
+        </w:rPr>
+        <w:t xml:space="preserve">13</w:t>
+      </w:r>
+      <w:r>
+        <w:t xml:space="preserve"> Dates are presented as day-of-year relative to parturition date, with negative numbers indicating dates before pupping. All analyses were carried out in R v4.0.2. The linear mixed effects model was run in the package</w:t>
+      </w:r>
+      <w:r>
+        <w:t xml:space="preserve"> </w:t>
+      </w:r>
+      <w:r>
+        <w:rPr>
+          <w:rStyle w:val="VerbatimChar"/>
+        </w:rPr>
+        <w:t xml:space="preserve">lme4</w:t>
+      </w:r>
+      <w:r>
+        <w:rPr>
+          <w:vertAlign w:val="superscript"/>
+        </w:rPr>
+        <w:t xml:space="preserve">14</w:t>
+      </w:r>
+      <w:r>
+        <w:t xml:space="preserve"> </w:t>
+      </w:r>
+      <w:r>
+        <w:t xml:space="preserve">after scaling and centering the continuous variables and including individual as a random effect.</w:t>
+      </w:r>
+    </w:p>
+    <w:p>
+      <w:pPr>
+        <w:pStyle w:val="BodyText"/>
+      </w:pPr>
       <w:r>
         <w:rPr>
           <w:iCs/>
           <w:i/>
         </w:rPr>
+        <w:t xml:space="preserve">Figure S1 will go here. There’s a bug in analysis/data/9SupplementalFigure.R:105.</w:t>
+      </w:r>
+    </w:p>
+    <w:p>
+      <w:r>
+        <w:br w:type="page"/>
+      </w:r>
+    </w:p>
+    <w:bookmarkEnd w:id="22"/>
+    <w:bookmarkStart w:id="39" w:name="references"/>
+    <w:p>
+      <w:pPr>
+        <w:pStyle w:val="Heading1"/>
+      </w:pPr>
+      <w:r>
+        <w:rPr>
+          <w:rStyle w:val="SectionNumber"/>
+        </w:rPr>
+        <w:t xml:space="preserve">2</w:t>
+      </w:r>
+      <w:r>
+        <w:tab/>
+      </w:r>
+      <w:r>
+        <w:t xml:space="preserve">References</w:t>
+      </w:r>
+    </w:p>
+    <w:bookmarkStart w:id="37" w:name="refs"/>
+    <w:bookmarkStart w:id="23" w:name="ref-putman2021"/>
+    <w:p>
+      <w:pPr>
+        <w:pStyle w:val="Bibliography"/>
+      </w:pPr>
+      <w:r>
+        <w:t xml:space="preserve">1.</w:t>
+      </w:r>
+      <w:r>
+        <w:t xml:space="preserve"> </w:t>
+      </w:r>
+      <w:r>
+        <w:t xml:space="preserve">	</w:t>
+      </w:r>
+      <w:r>
+        <w:t xml:space="preserve">Putman, N.F. (2021). Animal navigation: What is truth? Current Biology</w:t>
+      </w:r>
+      <w:r>
+        <w:t xml:space="preserve"> </w:t>
+      </w:r>
+      <w:r>
+        <w:rPr>
+          <w:iCs/>
+          <w:i/>
+        </w:rPr>
         <w:t xml:space="preserve">31</w:t>
       </w:r>
       <w:r>
@@ -1106,13 +1219,128 @@
       </w:r>
     </w:p>
     <w:bookmarkEnd w:id="32"/>
+    <w:bookmarkStart w:id="33" w:name="ref-johnson2008"/>
+    <w:p>
+      <w:pPr>
+        <w:pStyle w:val="Bibliography"/>
+      </w:pPr>
+      <w:r>
+        <w:t xml:space="preserve">11.</w:t>
+      </w:r>
+      <w:r>
+        <w:t xml:space="preserve"> </w:t>
+      </w:r>
+      <w:r>
+        <w:t xml:space="preserve">	</w:t>
+      </w:r>
+      <w:r>
+        <w:t xml:space="preserve">Johnson, D.S., London, J.M., Lea, M.-A., and Durban, J.W. (2008). CONTINUOUS-TIME CORRELATED RANDOM WALK MODEL FOR ANIMAL TELEMETRY DATA. Ecology</w:t>
+      </w:r>
+      <w:r>
+        <w:t xml:space="preserve"> </w:t>
+      </w:r>
+      <w:r>
+        <w:rPr>
+          <w:iCs/>
+          <w:i/>
+        </w:rPr>
+        <w:t xml:space="preserve">89</w:t>
+      </w:r>
+      <w:r>
+        <w:t xml:space="preserve">, 1208–1215.</w:t>
+      </w:r>
+    </w:p>
     <w:bookmarkEnd w:id="33"/>
+    <w:bookmarkStart w:id="34" w:name="ref-johnson2016"/>
+    <w:p>
+      <w:pPr>
+        <w:pStyle w:val="Bibliography"/>
+      </w:pPr>
+      <w:r>
+        <w:t xml:space="preserve">12.</w:t>
+      </w:r>
+      <w:r>
+        <w:t xml:space="preserve"> </w:t>
+      </w:r>
+      <w:r>
+        <w:t xml:space="preserve">	</w:t>
+      </w:r>
+      <w:r>
+        <w:t xml:space="preserve">Johnson, D., Josh M. London (NOAA), and Kenady (2016). Crawl: V2.0.</w:t>
+      </w:r>
+    </w:p>
+    <w:bookmarkEnd w:id="34"/>
+    <w:bookmarkStart w:id="35" w:name="ref-robinson2010"/>
+    <w:p>
+      <w:pPr>
+        <w:pStyle w:val="Bibliography"/>
+      </w:pPr>
+      <w:r>
+        <w:t xml:space="preserve">13.</w:t>
+      </w:r>
+      <w:r>
+        <w:t xml:space="preserve"> </w:t>
+      </w:r>
+      <w:r>
+        <w:t xml:space="preserve">	</w:t>
+      </w:r>
+      <w:r>
+        <w:t xml:space="preserve">Robinson, P.W., Simmons, S.E., Crocker, D.E., and Costa, D.P. (2010). Measurements of foraging success in a highly pelagic marine predator, the northern elephant seal. Journal of Animal Ecology</w:t>
+      </w:r>
+      <w:r>
+        <w:t xml:space="preserve"> </w:t>
+      </w:r>
+      <w:r>
+        <w:rPr>
+          <w:iCs/>
+          <w:i/>
+        </w:rPr>
+        <w:t xml:space="preserve">79</w:t>
+      </w:r>
+      <w:r>
+        <w:t xml:space="preserve">, 1146–1156.</w:t>
+      </w:r>
+    </w:p>
+    <w:bookmarkEnd w:id="35"/>
+    <w:bookmarkStart w:id="36" w:name="ref-bates2015"/>
+    <w:p>
+      <w:pPr>
+        <w:pStyle w:val="Bibliography"/>
+      </w:pPr>
+      <w:r>
+        <w:t xml:space="preserve">14.</w:t>
+      </w:r>
+      <w:r>
+        <w:t xml:space="preserve"> </w:t>
+      </w:r>
+      <w:r>
+        <w:t xml:space="preserve">	</w:t>
+      </w:r>
+      <w:r>
+        <w:t xml:space="preserve">Bates, D., Mächler, M., Bolker, B., and Walker, S. (2015). Fitting Linear Mixed-Effects Models Usinglme4. Journal of Statistical Software</w:t>
+      </w:r>
+      <w:r>
+        <w:t xml:space="preserve"> </w:t>
+      </w:r>
+      <w:r>
+        <w:rPr>
+          <w:iCs/>
+          <w:i/>
+        </w:rPr>
+        <w:t xml:space="preserve">67</w:t>
+      </w:r>
+      <w:r>
+        <w:t xml:space="preserve">.</w:t>
+      </w:r>
+    </w:p>
+    <w:bookmarkEnd w:id="36"/>
+    <w:bookmarkEnd w:id="37"/>
     <w:p>
       <w:r>
         <w:br w:type="page"/>
       </w:r>
     </w:p>
-    <w:bookmarkStart w:id="34" w:name="colophon"/>
+    <w:bookmarkStart w:id="38" w:name="colophon"/>
     <w:p>
       <w:pPr>
         <w:pStyle w:val="Heading3"/>
@@ -1135,7 +1363,7 @@
         <w:pStyle w:val="FirstParagraph"/>
       </w:pPr>
       <w:r>
-        <w:t xml:space="preserve">This report was generated on 2021-11-04 15:18:15 using the following computational environment and dependencies:</w:t>
+        <w:t xml:space="preserve">This report was generated on 2021-11-04 15:56:27 using the following computational environment and dependencies:</w:t>
       </w:r>
     </w:p>
     <w:p>
@@ -1651,20 +1879,29 @@
         <w:rPr>
           <w:rStyle w:val="VerbatimChar"/>
         </w:rPr>
-        <w:t xml:space="preserve">#&gt; Local:    /Users/frank/Documents/GitHub/collab/turnaround</w:t>
-      </w:r>
-      <w:r>
-        <w:br/>
-      </w:r>
-      <w:r>
-        <w:rPr>
-          <w:rStyle w:val="VerbatimChar"/>
-        </w:rPr>
-        <w:t xml:space="preserve">#&gt; Head:     nothing commited (yet)</w:t>
-      </w:r>
-    </w:p>
-    <w:bookmarkEnd w:id="34"/>
-    <w:bookmarkEnd w:id="35"/>
+        <w:t xml:space="preserve">#&gt; Local:    main /Users/frank/Documents/GitHub/collab/turnaround</w:t>
+      </w:r>
+      <w:r>
+        <w:br/>
+      </w:r>
+      <w:r>
+        <w:rPr>
+          <w:rStyle w:val="VerbatimChar"/>
+        </w:rPr>
+        <w:t xml:space="preserve">#&gt; Remote:   main @ origin (https://github.com/FlukeAndFeather/turnaround.git)</w:t>
+      </w:r>
+      <w:r>
+        <w:br/>
+      </w:r>
+      <w:r>
+        <w:rPr>
+          <w:rStyle w:val="VerbatimChar"/>
+        </w:rPr>
+        <w:t xml:space="preserve">#&gt; Head:     [36cde5d] 2021-11-04: Initial commit</w:t>
+      </w:r>
+    </w:p>
+    <w:bookmarkEnd w:id="38"/>
+    <w:bookmarkEnd w:id="39"/>
     <w:sectPr>
       <w:pgSz w:w="12240" w:h="15840"/>
       <w:pgMar w:top="1440" w:right="1440" w:bottom="1440" w:left="1440" w:header="720" w:footer="720" w:gutter="0"/>
@@ -1700,7 +1937,7 @@
 </file>
 
 <file path=word/numbering.xml><?xml version="1.0" encoding="utf-8"?>
-<w:numbering xmlns:wpc="http://schemas.microsoft.com/office/word/2010/wordprocessingCanvas" xmlns:cx="http://schemas.microsoft.com/office/drawing/2014/chartex" xmlns:cx1="http://schemas.microsoft.com/office/drawing/2015/9/8/chartex" xmlns:cx2="http://schemas.microsoft.com/office/drawing/2015/10/21/chartex" xmlns:cx3="http://schemas.microsoft.com/office/drawing/2016/5/9/chartex" xmlns:cx4="http://schemas.microsoft.com/office/drawing/2016/5/10/chartex" xmlns:cx5="http://schemas.microsoft.com/office/drawing/2016/5/11/chartex" xmlns:cx6="http://schemas.microsoft.com/office/drawing/2016/5/12/chartex" xmlns:cx7="http://schemas.microsoft.com/office/drawing/2016/5/13/chartex" xmlns:cx8="http://schemas.microsoft.com/office/drawing/2016/5/14/chartex" xmlns:mc="http://schemas.openxmlformats.org/markup-compatibility/2006" xmlns:aink="http://schemas.microsoft.com/office/drawing/2016/ink" xmlns:am3d="http://schemas.microsoft.com/office/drawing/2017/model3d" xmlns:o="urn:schemas-microsoft-com:office:office" xmlns:r="http://schemas.openxmlformats.org/officeDocument/2006/relationships" xmlns:m="http://schemas.openxmlformats.org/officeDocument/2006/math" xmlns:v="urn:schemas-microsoft-com:vml" xmlns:wp14="http://schemas.microsoft.com/office/word/2010/wordprocessingDrawing" xmlns:wp="http://schemas.openxmlformats.org/drawingml/2006/wordprocessingDrawing" xmlns:w10="urn:schemas-microsoft-com:office:word" xmlns:w="http://schemas.openxmlformats.org/wordprocessingml/2006/main" xmlns:w14="http://schemas.microsoft.com/office/word/2010/wordml" xmlns:w15="http://schemas.microsoft.com/office/word/2012/wordml" xmlns:w16cex="http://schemas.microsoft.com/office/word/2018/wordml/cex" xmlns:w16cid="http://schemas.microsoft.com/office/word/2016/wordml/cid" xmlns:w16="http://schemas.microsoft.com/office/word/2018/wordml" xmlns:w16se="http://schemas.microsoft.com/office/word/2015/wordml/symex" xmlns:wpg="http://schemas.microsoft.com/office/word/2010/wordprocessingGroup" xmlns:wpi="http://schemas.microsoft.com/office/word/2010/wordprocessingInk" xmlns:wne="http://schemas.microsoft.com/office/word/2006/wordml" xmlns:wps="http://schemas.microsoft.com/office/word/2010/wordprocessingShape" mc:Ignorable="w14 w15 w16se w16cid w16 w16cex wp14">
+<w:numbering xmlns:wpc="http://schemas.microsoft.com/office/word/2010/wordprocessingCanvas" xmlns:cx="http://schemas.microsoft.com/office/drawing/2014/chartex" xmlns:cx1="http://schemas.microsoft.com/office/drawing/2015/9/8/chartex" xmlns:cx2="http://schemas.microsoft.com/office/drawing/2015/10/21/chartex" xmlns:cx3="http://schemas.microsoft.com/office/drawing/2016/5/9/chartex" xmlns:cx4="http://schemas.microsoft.com/office/drawing/2016/5/10/chartex" xmlns:cx5="http://schemas.microsoft.com/office/drawing/2016/5/11/chartex" xmlns:cx6="http://schemas.microsoft.com/office/drawing/2016/5/12/chartex" xmlns:cx7="http://schemas.microsoft.com/office/drawing/2016/5/13/chartex" xmlns:cx8="http://schemas.microsoft.com/office/drawing/2016/5/14/chartex" xmlns:mc="http://schemas.openxmlformats.org/markup-compatibility/2006" xmlns:aink="http://schemas.microsoft.com/office/drawing/2016/ink" xmlns:am3d="http://schemas.microsoft.com/office/drawing/2017/model3d" xmlns:o="urn:schemas-microsoft-com:office:office" xmlns:r="http://schemas.openxmlformats.org/officeDocument/2006/relationships" xmlns:m="http://schemas.openxmlformats.org/officeDocument/2006/math" xmlns:v="urn:schemas-microsoft-com:vml" xmlns:wp14="http://schemas.microsoft.com/office/word/2010/wordprocessingDrawing" xmlns:wp="http://schemas.openxmlformats.org/drawingml/2006/wordprocessingDrawing" xmlns:w10="urn:schemas-microsoft-com:office:word" xmlns:w="http://schemas.openxmlformats.org/wordprocessingml/2006/main" xmlns:w14="http://schemas.microsoft.com/office/word/2010/wordml" xmlns:w15="http://schemas.microsoft.com/office/word/2012/wordml" xmlns:w16cex="http://schemas.microsoft.com/office/word/2018/wordml/cex" xmlns:w16cid="http://schemas.microsoft.com/office/word/2016/wordml/cid" xmlns:w16="http://schemas.microsoft.com/office/word/2018/wordml" xmlns:w16sdtdh="http://schemas.microsoft.com/office/word/2020/wordml/sdtdatahash" xmlns:w16se="http://schemas.microsoft.com/office/word/2015/wordml/symex" xmlns:wpg="http://schemas.microsoft.com/office/word/2010/wordprocessingGroup" xmlns:wpi="http://schemas.microsoft.com/office/word/2010/wordprocessingInk" xmlns:wne="http://schemas.microsoft.com/office/word/2006/wordml" xmlns:wps="http://schemas.microsoft.com/office/word/2010/wordprocessingShape" mc:Ignorable="w14 w15 w16se w16cid w16 w16cex w16sdtdh wp14">
   <w:abstractNum w:abstractNumId="0" w15:restartNumberingAfterBreak="0">
     <w:nsid w:val="95C299B2"/>
     <w:multiLevelType w:val="multilevel"/>
@@ -2069,7 +2306,7 @@
 </file>
 
 <file path=word/styles.xml><?xml version="1.0" encoding="utf-8"?>
-<w:styles xmlns:mc="http://schemas.openxmlformats.org/markup-compatibility/2006" xmlns:r="http://schemas.openxmlformats.org/officeDocument/2006/relationships" xmlns:w="http://schemas.openxmlformats.org/wordprocessingml/2006/main" xmlns:w14="http://schemas.microsoft.com/office/word/2010/wordml" xmlns:w15="http://schemas.microsoft.com/office/word/2012/wordml" xmlns:w16cex="http://schemas.microsoft.com/office/word/2018/wordml/cex" xmlns:w16cid="http://schemas.microsoft.com/office/word/2016/wordml/cid" xmlns:w16="http://schemas.microsoft.com/office/word/2018/wordml" xmlns:w16se="http://schemas.microsoft.com/office/word/2015/wordml/symex" mc:Ignorable="w14 w15 w16se w16cid w16 w16cex">
+<w:styles xmlns:mc="http://schemas.openxmlformats.org/markup-compatibility/2006" xmlns:r="http://schemas.openxmlformats.org/officeDocument/2006/relationships" xmlns:w="http://schemas.openxmlformats.org/wordprocessingml/2006/main" xmlns:w14="http://schemas.microsoft.com/office/word/2010/wordml" xmlns:w15="http://schemas.microsoft.com/office/word/2012/wordml" xmlns:w16cex="http://schemas.microsoft.com/office/word/2018/wordml/cex" xmlns:w16cid="http://schemas.microsoft.com/office/word/2016/wordml/cid" xmlns:w16="http://schemas.microsoft.com/office/word/2018/wordml" xmlns:w16sdtdh="http://schemas.microsoft.com/office/word/2020/wordml/sdtdatahash" xmlns:w16se="http://schemas.microsoft.com/office/word/2015/wordml/symex" mc:Ignorable="w14 w15 w16se w16cid w16 w16cex w16sdtdh">
   <w:docDefaults>
     <w:rPrDefault>
       <w:rPr>
@@ -2224,6 +2461,9 @@
     <w:lsdException w:name="Table Subtle 1" w:semiHidden="1" w:unhideWhenUsed="1"/>
     <w:lsdException w:name="Table Subtle 2" w:semiHidden="1" w:unhideWhenUsed="1"/>
     <w:lsdException w:name="Table Web 1" w:semiHidden="1" w:unhideWhenUsed="1"/>
+    <w:lsdException w:name="Table Web 2" w:semiHidden="1" w:unhideWhenUsed="1"/>
+    <w:lsdException w:name="Table Web 3" w:semiHidden="1" w:unhideWhenUsed="1"/>
+    <w:lsdException w:name="Table Theme" w:semiHidden="1" w:unhideWhenUsed="1"/>
     <w:lsdException w:name="Light Shading"/>
     <w:lsdException w:name="Light List"/>
     <w:lsdException w:name="Light Grid"/>
@@ -2436,6 +2676,14 @@
   <w:style w:type="paragraph" w:default="1" w:styleId="Normal">
     <w:name w:val="Normal"/>
     <w:qFormat/>
+    <w:rsid w:val="009C159C"/>
+    <w:pPr>
+      <w:spacing w:before="180" w:after="180"/>
+    </w:pPr>
+    <w:rPr>
+      <w:rFonts w:ascii="Times New Roman" w:hAnsi="Times New Roman" w:cs="Times New Roman"/>
+      <w:color w:val="000000" w:themeColor="text1"/>
+    </w:rPr>
   </w:style>
   <w:style w:type="paragraph" w:styleId="Heading1">
     <w:name w:val="heading 1"/>
@@ -2443,6 +2691,7 @@
     <w:next w:val="BodyText"/>
     <w:uiPriority w:val="9"/>
     <w:qFormat/>
+    <w:rsid w:val="009C159C"/>
     <w:pPr>
       <w:keepNext/>
       <w:keepLines/>
@@ -2450,10 +2699,9 @@
       <w:outlineLvl w:val="0"/>
     </w:pPr>
     <w:rPr>
-      <w:rFonts w:asciiTheme="majorHAnsi" w:eastAsiaTheme="majorEastAsia" w:hAnsiTheme="majorHAnsi" w:cstheme="majorBidi"/>
+      <w:rFonts w:eastAsiaTheme="majorEastAsia"/>
       <w:b/>
       <w:bCs/>
-      <w:color w:val="345A8A" w:themeColor="accent1" w:themeShade="B5"/>
       <w:sz w:val="32"/>
       <w:szCs w:val="32"/>
     </w:rPr>
@@ -2465,6 +2713,7 @@
     <w:uiPriority w:val="9"/>
     <w:unhideWhenUsed/>
     <w:qFormat/>
+    <w:rsid w:val="009C159C"/>
     <w:pPr>
       <w:keepNext/>
       <w:keepLines/>
@@ -2472,10 +2721,9 @@
       <w:outlineLvl w:val="1"/>
     </w:pPr>
     <w:rPr>
-      <w:rFonts w:asciiTheme="majorHAnsi" w:eastAsiaTheme="majorEastAsia" w:hAnsiTheme="majorHAnsi" w:cstheme="majorBidi"/>
+      <w:rFonts w:eastAsiaTheme="majorEastAsia" w:cstheme="majorBidi"/>
       <w:b/>
       <w:bCs/>
-      <w:color w:val="4F81BD" w:themeColor="accent1"/>
       <w:sz w:val="32"/>
       <w:szCs w:val="32"/>
     </w:rPr>
@@ -2487,6 +2735,7 @@
     <w:uiPriority w:val="9"/>
     <w:unhideWhenUsed/>
     <w:qFormat/>
+    <w:rsid w:val="009C159C"/>
     <w:pPr>
       <w:keepNext/>
       <w:keepLines/>
@@ -2494,10 +2743,9 @@
       <w:outlineLvl w:val="2"/>
     </w:pPr>
     <w:rPr>
-      <w:rFonts w:asciiTheme="majorHAnsi" w:eastAsiaTheme="majorEastAsia" w:hAnsiTheme="majorHAnsi" w:cstheme="majorBidi"/>
+      <w:rFonts w:eastAsiaTheme="majorEastAsia"/>
       <w:b/>
       <w:bCs/>
-      <w:color w:val="4F81BD" w:themeColor="accent1"/>
       <w:sz w:val="28"/>
       <w:szCs w:val="28"/>
     </w:rPr>
@@ -2509,6 +2757,7 @@
     <w:uiPriority w:val="9"/>
     <w:unhideWhenUsed/>
     <w:qFormat/>
+    <w:rsid w:val="009C159C"/>
     <w:pPr>
       <w:keepNext/>
       <w:keepLines/>
@@ -2516,10 +2765,9 @@
       <w:outlineLvl w:val="3"/>
     </w:pPr>
     <w:rPr>
-      <w:rFonts w:asciiTheme="majorHAnsi" w:eastAsiaTheme="majorEastAsia" w:hAnsiTheme="majorHAnsi" w:cstheme="majorBidi"/>
+      <w:rFonts w:eastAsiaTheme="majorEastAsia"/>
       <w:b/>
       <w:bCs/>
-      <w:color w:val="4F81BD" w:themeColor="accent1"/>
     </w:rPr>
   </w:style>
   <w:style w:type="paragraph" w:styleId="Heading5">
@@ -2529,7 +2777,7 @@
     <w:uiPriority w:val="9"/>
     <w:unhideWhenUsed/>
     <w:qFormat/>
-    <w:rsid w:val="00884F3F"/>
+    <w:rsid w:val="009C159C"/>
     <w:pPr>
       <w:keepNext/>
       <w:keepLines/>
@@ -2538,10 +2786,9 @@
       <w:outlineLvl w:val="4"/>
     </w:pPr>
     <w:rPr>
-      <w:rFonts w:asciiTheme="majorHAnsi" w:eastAsiaTheme="majorEastAsia" w:hAnsiTheme="majorHAnsi" w:cstheme="majorBidi"/>
+      <w:rFonts w:eastAsiaTheme="majorEastAsia"/>
       <w:i/>
       <w:iCs/>
-      <w:color w:val="FFFFFF" w:themeColor="background1"/>
       <w:sz w:val="16"/>
     </w:rPr>
   </w:style>
@@ -2552,15 +2799,15 @@
     <w:uiPriority w:val="9"/>
     <w:unhideWhenUsed/>
     <w:qFormat/>
+    <w:rsid w:val="009C159C"/>
     <w:pPr>
       <w:keepNext/>
       <w:keepLines/>
-      <w:spacing w:before="200" w:after="0"/>
+      <w:spacing w:before="80" w:after="0"/>
       <w:outlineLvl w:val="5"/>
     </w:pPr>
     <w:rPr>
-      <w:rFonts w:asciiTheme="majorHAnsi" w:eastAsiaTheme="majorEastAsia" w:hAnsiTheme="majorHAnsi" w:cstheme="majorBidi"/>
-      <w:color w:val="4F81BD" w:themeColor="accent1"/>
+      <w:rFonts w:eastAsiaTheme="majorEastAsia" w:cstheme="majorBidi"/>
     </w:rPr>
   </w:style>
   <w:style w:type="character" w:default="1" w:styleId="DefaultParagraphFont">
@@ -2594,15 +2841,14 @@
     <w:name w:val="Body Text"/>
     <w:basedOn w:val="Normal"/>
     <w:qFormat/>
-    <w:pPr>
-      <w:spacing w:before="180" w:after="180"/>
-    </w:pPr>
+    <w:rsid w:val="009C159C"/>
   </w:style>
   <w:style w:type="paragraph" w:customStyle="1" w:styleId="FirstParagraph">
     <w:name w:val="First Paragraph"/>
     <w:basedOn w:val="BodyText"/>
     <w:next w:val="BodyText"/>
     <w:qFormat/>
+    <w:rsid w:val="009C159C"/>
   </w:style>
   <w:style w:type="paragraph" w:customStyle="1" w:styleId="Compact">
     <w:name w:val="Compact"/>
@@ -2617,6 +2863,7 @@
     <w:basedOn w:val="Normal"/>
     <w:next w:val="BodyText"/>
     <w:qFormat/>
+    <w:rsid w:val="009C159C"/>
     <w:pPr>
       <w:keepNext/>
       <w:keepLines/>
@@ -2624,10 +2871,9 @@
       <w:jc w:val="center"/>
     </w:pPr>
     <w:rPr>
-      <w:rFonts w:asciiTheme="majorHAnsi" w:eastAsiaTheme="majorEastAsia" w:hAnsiTheme="majorHAnsi" w:cstheme="majorBidi"/>
-      <w:b/>
-      <w:bCs/>
-      <w:color w:val="345A8A" w:themeColor="accent1" w:themeShade="B5"/>
+      <w:rFonts w:eastAsiaTheme="majorEastAsia"/>
+      <w:i/>
+      <w:iCs/>
       <w:sz w:val="36"/>
       <w:szCs w:val="36"/>
     </w:rPr>
@@ -2649,27 +2895,38 @@
     <w:name w:val="Author"/>
     <w:next w:val="BodyText"/>
     <w:qFormat/>
+    <w:rsid w:val="009C159C"/>
     <w:pPr>
       <w:keepNext/>
       <w:keepLines/>
       <w:jc w:val="center"/>
     </w:pPr>
+    <w:rPr>
+      <w:rFonts w:ascii="Times New Roman" w:hAnsi="Times New Roman" w:cs="Times New Roman"/>
+      <w:color w:val="000000" w:themeColor="text1"/>
+    </w:rPr>
   </w:style>
   <w:style w:type="paragraph" w:styleId="Date">
     <w:name w:val="Date"/>
     <w:next w:val="BodyText"/>
     <w:qFormat/>
+    <w:rsid w:val="009C159C"/>
     <w:pPr>
       <w:keepNext/>
       <w:keepLines/>
       <w:jc w:val="center"/>
     </w:pPr>
+    <w:rPr>
+      <w:rFonts w:ascii="Times New Roman" w:hAnsi="Times New Roman" w:cs="Times New Roman"/>
+      <w:color w:val="000000" w:themeColor="text1"/>
+    </w:rPr>
   </w:style>
   <w:style w:type="paragraph" w:customStyle="1" w:styleId="Abstract">
     <w:name w:val="Abstract"/>
     <w:basedOn w:val="Normal"/>
     <w:next w:val="BodyText"/>
     <w:qFormat/>
+    <w:rsid w:val="009C159C"/>
     <w:pPr>
       <w:keepNext/>
       <w:keepLines/>
@@ -3138,6 +3395,17 @@
     <w:name w:val="line number"/>
     <w:basedOn w:val="DefaultParagraphFont"/>
     <w:rsid w:val="00014752"/>
+  </w:style>
+  <w:style w:type="character" w:styleId="FollowedHyperlink">
+    <w:name w:val="FollowedHyperlink"/>
+    <w:basedOn w:val="DefaultParagraphFont"/>
+    <w:semiHidden/>
+    <w:unhideWhenUsed/>
+    <w:rsid w:val="009C159C"/>
+    <w:rPr>
+      <w:color w:val="800080" w:themeColor="followedHyperlink"/>
+      <w:u w:val="single"/>
+    </w:rPr>
   </w:style>
 </w:styles>
 </file>

</xml_diff>

<commit_message>
Re-made Fig1, integrated manuscript revisions from co-authors.
</commit_message>
<xml_diff>
--- a/analysis/paper/paper.docx
+++ b/analysis/paper/paper.docx
@@ -126,7 +126,7 @@
         <w:t xml:space="preserve"> </w:t>
       </w:r>
       <w:r>
-        <w:t xml:space="preserve">Alexander Yuen</w:t>
+        <w:t xml:space="preserve">Alexander L. Yuen</w:t>
       </w:r>
       <w:r>
         <w:rPr>
@@ -221,7 +221,7 @@
         <w:pStyle w:val="Date"/>
       </w:pPr>
       <w:r>
-        <w:t xml:space="preserve">01</w:t>
+        <w:t xml:space="preserve">03</w:t>
       </w:r>
       <w:r>
         <w:t xml:space="preserve"> </w:t>
@@ -312,6 +312,7 @@
         <w:hyperlink r:id="rId20">
           <w:r>
             <w:rPr>
+              <w:rStyle w:val="Hyperlink"/>
               <w:rStyle w:val="Hyperlink"/>
             </w:rPr>
             <w:t xml:space="preserve">roxanne@ucsc.edu</w:t>
@@ -346,7 +347,7 @@
         <w:pStyle w:val="BodyText"/>
       </w:pPr>
       <w:r>
-        <w:t xml:space="preserve">Many marine animals migrate between broad foraging areas and geographically restricted reproductive sites, often precisely timing the return migration. In theory, the decision to return should reflect energy acquisition at foraging areas, energetic costs associated with transit, and reaching the reproductive site within a time window appropriate for accessing mates. For this life-history to be successful, animals must integrate</w:t>
+        <w:t xml:space="preserve">Many marine animals migrate between foraging areas and reproductive sites, often timing the return migration with extreme precision. In theory, the decision to return should reflect energy acquisition at foraging areas, energetic costs associated with transit, and reaching the reproductive site within a time window appropriate for reproducing. For long-distance migrations to be successful, animals must integrate</w:t>
       </w:r>
       <w:r>
         <w:t xml:space="preserve"> </w:t>
@@ -391,14 +392,16 @@
         <w:t xml:space="preserve">1</w:t>
       </w:r>
       <w:r>
-        <w:t xml:space="preserve"> Elephant seals,</w:t>
-      </w:r>
-      <w:r>
-        <w:t xml:space="preserve"> </w:t>
-      </w:r>
-      <w:r>
-        <w:rPr>
-          <w:iCs/>
+        <w:t xml:space="preserve"> </w:t>
+      </w:r>
+      <w:r>
+        <w:t xml:space="preserve">Elephant seals,</w:t>
+      </w:r>
+      <w:r>
+        <w:t xml:space="preserve"> </w:t>
+      </w:r>
+      <w:r>
+        <w:rPr>
           <w:i/>
         </w:rPr>
         <w:t xml:space="preserve">Mirounga angustirostris</w:t>
@@ -413,7 +416,10 @@
         <w:t xml:space="preserve">2</w:t>
       </w:r>
       <w:r>
-        <w:t xml:space="preserve"> Each year, pregnant female elephant seals undertake a ~240-day, 10,000 km foraging migration across the Eastern North Pacific Ocean before returning to their breeding beaches to give birth within 5 days of arriving.</w:t>
+        <w:t xml:space="preserve"> </w:t>
+      </w:r>
+      <w:r>
+        <w:t xml:space="preserve">Each year, pregnant female elephant seals undertake a ~240-day, 10,000 km foraging migration across the Northeast Pacific Ocean before returning to their breeding beaches, where they give birth 5 days after arriving.</w:t>
       </w:r>
       <w:r>
         <w:rPr>
@@ -422,7 +428,10 @@
         <w:t xml:space="preserve">2</w:t>
       </w:r>
       <w:r>
-        <w:t xml:space="preserve"> A first step in understanding their navigational abilities is determining whether they have a map sense (i.e., whether they strategically begin the inbound migration based on how far they need to travel). Using satellite tracking data collected from uniquely identified adult female seals (N=126 tracks from N=108 individuals, 2004-2015), we determined the turnaround date on which each seal started its return migration and moved consistently toward its breeding beach based on daily displacement</w:t>
+        <w:t xml:space="preserve"> </w:t>
+      </w:r>
+      <w:r>
+        <w:t xml:space="preserve">A first step in understanding the navigational abilities required to complete the migration on time is determining whether elephant seals have a map sense (i.e., whether they strategically begin the inbound migration based on how far they need to travel). Using satellite tracking data collected from adult female seals (N=126 tracks from N=108 individuals, 2004-2015), we determined the date on which each seal started its return migration, defined as the date after which daily displacements were consistently toward the breeding beach</w:t>
       </w:r>
       <w:r>
         <w:rPr>
@@ -434,7 +443,7 @@
         <w:t xml:space="preserve"> </w:t>
       </w:r>
       <w:r>
-        <w:t xml:space="preserve">(Figure 1A, Supplemental Figure 1). Turnaround dates depended strongly on distance from the breeding beach but were unrelated to body condition determined by time-depth recorders. Specifically, seals that foraged farther began their inbound migration earlier. These data provide evidence that seals know their distance from the breeding beach and allocate extra time to get back if they have farther to travel. The ability of seals to adjust the timing of their return migration based on the perception of space and time further elucidates the mechanisms behind their astonishing navigational feats.</w:t>
+        <w:t xml:space="preserve">(Figure 1A, Supplemental Figure 1). Turnaround dates depended strongly on distance from the breeding beach but were unrelated to body condition determined by vertical velocity during drift dives. Seals that foraged farther began their inbound migration earlier. These data provide evidence that seals know their distance from the breeding beach and allocate extra time to get back if they have farther to travel. The ability of seals to adjust the timing of their return migration based on the perception of space and time further elucidates the mechanisms behind their astonishing navigational feats.</w:t>
       </w:r>
       <w:r>
         <w:rPr>
@@ -443,7 +452,10 @@
         <w:t xml:space="preserve">3</w:t>
       </w:r>
       <w:r>
-        <w:t xml:space="preserve"> It also provides an understanding of how population-level reproductive synchrony is possible for migratory animals.</w:t>
+        <w:t xml:space="preserve"> </w:t>
+      </w:r>
+      <w:r>
+        <w:t xml:space="preserve">It also provides an understanding of how population-level reproductive synchrony is possible for migratory animals.</w:t>
       </w:r>
     </w:p>
     <w:p>
@@ -451,7 +463,7 @@
         <w:pStyle w:val="BodyText"/>
       </w:pPr>
       <w:r>
-        <w:t xml:space="preserve">Elephant seals return to the same beaches each year, with minimal variation in arrival date.</w:t>
+        <w:t xml:space="preserve">Elephant seals return to the same beaches year after year with minimal variation in migration arrival and departure date across individuals (Figure 1B). However, this consistency is not a result of group travel or active coordination because seals forage independently, and it is unknown which cue causes female elephant seals to begin their return migration months prior to giving birth at the breeding beach.</w:t>
       </w:r>
       <w:r>
         <w:rPr>
@@ -460,25 +472,42 @@
         <w:t xml:space="preserve">2</w:t>
       </w:r>
       <w:r>
-        <w:t xml:space="preserve"> The fitness consequences of missing a breeding season have strongly selected for consistent migration departure and arrival dates across individuals (Figure 1B). However, this consistency is not a result of group travel or active coordination because seals forage independently. Thus, it is unknown what cue causes female elephant seals to begin their return migration months prior to giving birth at the breeding beach.</w:t>
+        <w:t xml:space="preserve"> </w:t>
+      </w:r>
+      <w:r>
+        <w:t xml:space="preserve">The animals have vast distributions at sea, across longitudes and latitudes with dramatically different celestial cues and daylengths</w:t>
       </w:r>
       <w:r>
         <w:rPr>
           <w:vertAlign w:val="superscript"/>
         </w:rPr>
-        <w:t xml:space="preserve">2</w:t>
-      </w:r>
-      <w:r>
-        <w:t xml:space="preserve"> The animals have vast distributions at sea, across longitudes and latitudes with dramatically different celestial cues and daylengths. Yet, they all return to the breeding colony within a narrow window of time.</w:t>
+        <w:t xml:space="preserve">4</w:t>
+      </w:r>
+      <w:r>
+        <w:t xml:space="preserve"> </w:t>
+      </w:r>
+      <w:r>
+        <w:t xml:space="preserve">yet return to their beaches a few days before birth. Our objective was to determine the intrinsic and extrinsic factors that motivate foraging elephant seals to turn around and begin directed travel back to their breeding beaches. We predicted that the seals that traveled the farthest would initiate their return the earliest, to allow sufficient time for travel back to the breeding site. Alternatively, we hypothesized that seals would initiate their return after they attained sufficient energy stores for the return home and the subsequent reproductive event. Because elephant seals do not feed while nursing, they must derive all energy needed for lactation from fat reserves gained on the long foraging migration.</w:t>
+      </w:r>
+    </w:p>
+    <w:p>
+      <w:pPr>
+        <w:pStyle w:val="BodyText"/>
+      </w:pPr>
+      <w:r>
+        <w:t xml:space="preserve">We calculated migration departure and arrival dates using satellite tags and time-depth recorders (Figure 1C).</w:t>
       </w:r>
       <w:r>
         <w:rPr>
           <w:vertAlign w:val="superscript"/>
         </w:rPr>
-        <w:t xml:space="preserve">4</w:t>
-      </w:r>
-      <w:r>
-        <w:t xml:space="preserve"> Our objective was to determine the intrinsic and extrinsic factors that motivate foraging elephant seals to turn around and begin directed travel back to their breeding beaches. We predicted that the seals that traveled the farthest would initiate their return the earliest. This would provide sufficient time to travel back to the breeding beaches. Alternatively, we hypothesized that seals would initiate their return after they attained sufficient energy stores for the return home and the subsequent reproductive event at the breeding beach. As capital breeders, elephant seals do not feed throughout the lactation period, instead deriving all of the energy and nutritional resources acquired from fat reserves gained during the foraging migration.</w:t>
+        <w:t xml:space="preserve">3</w:t>
+      </w:r>
+      <w:r>
+        <w:t xml:space="preserve"> </w:t>
+      </w:r>
+      <w:r>
+        <w:t xml:space="preserve">Distance from the Año Nuevo breeding beach was averaged every day for each seal and the first derivative of that distance calculated as the daily change, positive or negative (Supplemental Material). The initiation of the return migration was defined as the last date on which the derivative fell below zero (i.e., the movement was directed toward the breeding beach until the end of the migration). After the migration, each seal was monitored so the birthdate of the pup could be determined. Using drift rate from time-depth recorders as a proxy for body condition, we identified the date at which each seal’s buoyancy switched from negative (e.g., leaner) to positive (e.g., fatter) (Supplemental Material).</w:t>
       </w:r>
     </w:p>
     <w:p>
@@ -486,24 +515,7 @@
         <w:pStyle w:val="BodyText"/>
       </w:pPr>
       <w:r>
-        <w:t xml:space="preserve">Migration departure and arrival dates were calculated based on the seals’ arrival and departure from the breeding colony and into the Pacific Ocean using biologging data (Figure 1C).</w:t>
-      </w:r>
-      <w:r>
-        <w:rPr>
-          <w:vertAlign w:val="superscript"/>
-        </w:rPr>
-        <w:t xml:space="preserve">3</w:t>
-      </w:r>
-      <w:r>
-        <w:t xml:space="preserve"> Daily distance from the Año Nuevo breeding beach was calculated for each seal. The first derivative was calculated to assess the change in distance per day (Supplement). The initiation of the return migration was calculated as the last date and location at which the first derivative fell below zero (i.e., the movement was directed toward the breeding beach until the end of the migration). After the migration, each seal was monitored near-daily so the birthdate of the pup could be determined. Using drift rate from time-depth recorders as a proxy for body condition, we identified the date at which each seal’s buoyancy switched from negative (e.g., leaner) to positive (e.g., fatter) (Supplemental Material).</w:t>
-      </w:r>
-    </w:p>
-    <w:p>
-      <w:pPr>
-        <w:pStyle w:val="BodyText"/>
-      </w:pPr>
-      <w:r>
-        <w:t xml:space="preserve">Pupping dates were 20 ± 7, meaning that seals began their return migration ~98 days before giving birth (Figure 1B). Seals started their return migrations when they were 2,814 ± 1,129 km from the breeding beach (Figure 1A). There was a weak relationship between turnaround dates and arrival dates at the colony (Figure 1B) due to variation in the distance seals traveled during that time (Figure 1A). Specifically, seals that did not travel as far had later turnaround dates than seals that traveled farther (TurnaroundDate = -0.027 * TurnaroundDistance -21.91, Figure 1D). A linear mixed-effects model of turnaround date (relative to pupping date) as a function of turnaround distance and buoyancy change date showed that turnaround distance (p &lt; 0.0001) but not buoyancy change date (p = 0.60) had significant partial effects in the full model. The two-predictor model accounted for 80% of the variance (</w:t>
+        <w:t xml:space="preserve">Pupping dates were January 20 ± 7 days, meaning that seals began their return migration ~98 days before giving birth (Figure 1B). Seals started their return migrations when they were 2,814 ± 1,129 km from the breeding beach (Figure 1A). Turnaround distance (p &lt; 0.0001) but not buoyancy change date (p = 0.60) had significant partial effects in the full model (</w:t>
       </w:r>
       <m:oMath>
         <m:sSubSup>
@@ -555,7 +567,10 @@
         </m:sSubSup>
       </m:oMath>
       <w:r>
-        <w:t xml:space="preserve">) in turnaround date.</w:t>
+        <w:t xml:space="preserve"> </w:t>
+      </w:r>
+      <w:r>
+        <w:t xml:space="preserve">= 0.80). Seals that did not travel as far had later turnaround dates than farther traveling seals (TurnaroundDate = -0.027 * TurnaroundDistance -21.91, Figure 1D).</w:t>
       </w:r>
     </w:p>
     <w:p>
@@ -563,61 +578,55 @@
         <w:pStyle w:val="BodyText"/>
       </w:pPr>
       <w:r>
-        <w:t xml:space="preserve">Until now, there has been substantial uncertainty in the when and why of movement decisions made by northern elephant seals, one of the longest distance migrators on the planet.</w:t>
+        <w:t xml:space="preserve">Despite extensive research into how migratory animals pursue foraging patches in terrestrial</w:t>
       </w:r>
       <w:r>
         <w:rPr>
           <w:vertAlign w:val="superscript"/>
         </w:rPr>
-        <w:t xml:space="preserve">3</w:t>
-      </w:r>
-      <w:r>
-        <w:t xml:space="preserve"> We found that elephant seals show a great deal of variability in when and where they begin their multi-week return migration, which facilitates extreme synchrony in arrival dates at the breeding beach across females (Figure 1B). Our results demonstrate that elephant seals initiate their return based on time-mediated distance from the breeding beach. While the sensory basis of elephant seals’ ability to assess their position (e.g., geomagnetic, celestial, acoustic, or olfactory) remains unknown, our data suggest that elephant seals have a map sense, which allows them to adjust their movement based on their current position relative to their destination.</w:t>
+        <w:t xml:space="preserve">5</w:t>
+      </w:r>
+      <w:r>
+        <w:t xml:space="preserve"> </w:t>
+      </w:r>
+      <w:r>
+        <w:t xml:space="preserve">and marine</w:t>
       </w:r>
       <w:r>
         <w:rPr>
           <w:vertAlign w:val="superscript"/>
         </w:rPr>
-        <w:t xml:space="preserve">5</w:t>
-      </w:r>
-      <w:r>
-        <w:t xml:space="preserve"> This may help explain how elephant seals return to the breeding beach just before giving birth despite a maximum transit speed of ~150 km/day. Despite extensive research into how migratory animals pursue foraging patches in terrestrial</w:t>
+        <w:t xml:space="preserve">6</w:t>
+      </w:r>
+      <w:r>
+        <w:t xml:space="preserve"> </w:t>
+      </w:r>
+      <w:r>
+        <w:t xml:space="preserve">ecosystems, there has been substantial uncertainty in the when and why of movement decisions made by wild animals. We found that elephant seals show a great deal of variability in when and where they begin their multi-week return migration (Figure 1B) based on their real-time distance from the breeding beach. While the sensory basis of elephant seals’ ability to assess their position (e.g., geomagnetic, celestial, acoustic, or olfactory) remains unknown, our data suggest that elephant seals have a map sense, which allows them to adjust their movement based on their current position relative to their destination.</w:t>
       </w:r>
       <w:r>
         <w:rPr>
           <w:vertAlign w:val="superscript"/>
         </w:rPr>
-        <w:t xml:space="preserve">6</w:t>
-      </w:r>
-      <w:r>
-        <w:t xml:space="preserve"> </w:t>
-      </w:r>
-      <w:r>
-        <w:t xml:space="preserve">and marine</w:t>
+        <w:t xml:space="preserve">7</w:t>
+      </w:r>
+      <w:r>
+        <w:t xml:space="preserve"> </w:t>
+      </w:r>
+      <w:r>
+        <w:t xml:space="preserve">This may help explain how elephant seals return to the breeding beach just before giving birth despite a maximum transit speed of ~150 km/day. Discovering movement decisions in this species can help us better understand the annual cycle</w:t>
       </w:r>
       <w:r>
         <w:rPr>
           <w:vertAlign w:val="superscript"/>
         </w:rPr>
-        <w:t xml:space="preserve">7</w:t>
-      </w:r>
-      <w:r>
-        <w:t xml:space="preserve"> </w:t>
-      </w:r>
-      <w:r>
-        <w:t xml:space="preserve">ecosystems, it is unclear when and why animals decide to leave their foraging patches and return to their breeding grounds. Discovering movement mechanisms in this species can help us better understand life-history trade-offs throughout the annual cycle</w:t>
-      </w:r>
-      <w:r>
-        <w:rPr>
-          <w:vertAlign w:val="superscript"/>
-        </w:rPr>
         <w:t xml:space="preserve">8</w:t>
       </w:r>
       <w:r>
         <w:t xml:space="preserve"> </w:t>
       </w:r>
       <w:r>
-        <w:t xml:space="preserve">and explore parallels with other long-distance migrators, including seabirds and whales, with critical implications for resource management, population connectivity, nutrient flow, species interactions, ecosystem control, and disease dynamics.</w:t>
+        <w:t xml:space="preserve">and explore parallels with other long-distance migrants, including seabirds and whales, with implications for resource management, population connectivity, nutrient flow, species interactions, ecosystem control, and disease dynamics.</w:t>
       </w:r>
       <w:r>
         <w:rPr>
@@ -679,7 +688,6 @@
       </w:pPr>
       <w:r>
         <w:rPr>
-          <w:bCs/>
           <w:b/>
         </w:rPr>
         <w:t xml:space="preserve">Figure 1</w:t>
@@ -689,7 +697,6 @@
       </w:r>
       <w:r>
         <w:rPr>
-          <w:bCs/>
           <w:b/>
         </w:rPr>
         <w:t xml:space="preserve">A</w:t>
@@ -699,7 +706,6 @@
       </w:r>
       <w:r>
         <w:rPr>
-          <w:bCs/>
           <w:b/>
         </w:rPr>
         <w:t xml:space="preserve">B, C</w:t>
@@ -709,7 +715,6 @@
       </w:r>
       <w:r>
         <w:rPr>
-          <w:bCs/>
           <w:b/>
         </w:rPr>
         <w:t xml:space="preserve">D</w:t>
@@ -719,7 +724,6 @@
       </w:r>
       <w:r>
         <w:rPr>
-          <w:bCs/>
           <w:b/>
         </w:rPr>
         <w:t xml:space="preserve">E</w:t>
@@ -728,32 +732,33 @@
         <w:t xml:space="preserve">) There was no relationship between the day seals became positively buoyant and the day seals turned around, suggesting that the attainment of sufficient fat stores does not trigger the return to the breeding colony.</w:t>
       </w:r>
     </w:p>
-    <w:bookmarkStart w:id="22" w:name="acknowledgements"/>
     <w:p>
       <w:pPr>
         <w:pStyle w:val="Heading1"/>
       </w:pPr>
+      <w:bookmarkStart w:id="22" w:name="acknowledgements"/>
       <w:r>
         <w:t xml:space="preserve">Acknowledgements</w:t>
       </w:r>
+      <w:bookmarkEnd w:id="22"/>
     </w:p>
     <w:p>
       <w:pPr>
         <w:pStyle w:val="FirstParagraph"/>
       </w:pPr>
       <w:r>
-        <w:t xml:space="preserve">The authors thank A. Marm Kilpatrick and Bruce Lyon for valuable discussions. This research was completed at the University of California Natural Reserve System’s Año Nuevo Reserve. The research was approved by the University of California Santa Cruz Institutional Animal Care and Use Committee #Costd1709 and the National Marine Fisheries Service marine mammal research permit #19108. The work was funded by ONR N00014-18-1-2822 (to DPC), the E&amp;P Sound and Marine Life Joint Industry Project of the International Association of Oil and Gas Producers (to DPC), and National Science Foundation award #2052497 (to RSB and DPC).</w:t>
-      </w:r>
-    </w:p>
-    <w:bookmarkEnd w:id="22"/>
-    <w:bookmarkStart w:id="23" w:name="declaration-of-interests"/>
+        <w:t xml:space="preserve">The authors thank A. Marm Kilpatrick and Bruce Lyon for valuable discussions. This research was completed at the University of California Natural Reserve System’s Año Nuevo Reserve and was approved by the University of California Santa Cruz Institutional Animal Care and Use Committee #Costd1709 and the National Marine Fisheries Service marine mammal research permit #19108. The work was funded by ONR N00014-18-1-2822 (to DPC), the E&amp;P Sound and Marine Life Joint Industry Project of the International Association of Oil and Gas Producers (to DPC), and National Science Foundation award #2052497 (to RSB and DPC).</w:t>
+      </w:r>
+    </w:p>
     <w:p>
       <w:pPr>
         <w:pStyle w:val="Heading1"/>
       </w:pPr>
+      <w:bookmarkStart w:id="23" w:name="declaration-of-interests"/>
       <w:r>
         <w:t xml:space="preserve">Declaration of Interests</w:t>
       </w:r>
+      <w:bookmarkEnd w:id="23"/>
     </w:p>
     <w:p>
       <w:pPr>
@@ -764,44 +769,52 @@
       </w:r>
     </w:p>
     <w:p>
+      <w:pPr>
+        <w:pStyle w:val="Heading1"/>
+      </w:pPr>
+      <w:bookmarkStart w:id="24" w:name="author-contributions"/>
+      <w:r>
+        <w:t xml:space="preserve">Author Contributions</w:t>
+      </w:r>
+      <w:bookmarkEnd w:id="24"/>
+    </w:p>
+    <w:p>
+      <w:pPr>
+        <w:pStyle w:val="FirstParagraph"/>
+      </w:pPr>
+      <w:r>
+        <w:t xml:space="preserve">RSB, ALY, DPC, PWR conceptualized the manuscript. RSB, RC, MFC, DEC, ALY, PWR, DPC undertook the data curation and formal analysis. RSB, ALY wrote the original draft. RSB, MFC created the data visualizations. DPC, RSB acquired the funding. All authors reviewed and edited the manuscript.</w:t>
+      </w:r>
+    </w:p>
+    <w:p>
       <w:r>
         <w:br w:type="page"/>
       </w:r>
     </w:p>
-    <w:bookmarkEnd w:id="23"/>
-    <w:bookmarkStart w:id="36" w:name="references"/>
     <w:p>
       <w:pPr>
         <w:pStyle w:val="Heading1"/>
       </w:pPr>
+      <w:bookmarkStart w:id="25" w:name="references"/>
       <w:r>
         <w:t xml:space="preserve">References</w:t>
       </w:r>
-    </w:p>
-    <w:bookmarkStart w:id="34" w:name="refs"/>
-    <w:bookmarkStart w:id="24" w:name="ref-putman2021"/>
+      <w:bookmarkEnd w:id="25"/>
+    </w:p>
+    <w:bookmarkStart w:id="36" w:name="refs"/>
+    <w:bookmarkStart w:id="26" w:name="ref-putman2021"/>
     <w:p>
       <w:pPr>
         <w:pStyle w:val="Bibliography"/>
       </w:pPr>
       <w:r>
-        <w:t xml:space="preserve">1.</w:t>
-      </w:r>
-      <w:r>
-        <w:t xml:space="preserve"> </w:t>
-      </w:r>
-      <w:r>
-        <w:t xml:space="preserve">	</w:t>
-      </w:r>
-      <w:r>
-        <w:t xml:space="preserve">Putman, N.F. (2021). Animal navigation: What is truth? Current Biology</w:t>
-      </w:r>
-      <w:r>
-        <w:t xml:space="preserve"> </w:t>
-      </w:r>
-      <w:r>
-        <w:rPr>
-          <w:iCs/>
+        <w:t xml:space="preserve">1. Putman, N. (2021). Animal navigation: What is truth? Current Biology</w:t>
+      </w:r>
+      <w:r>
+        <w:t xml:space="preserve"> </w:t>
+      </w:r>
+      <w:r>
+        <w:rPr>
           <w:i/>
         </w:rPr>
         <w:t xml:space="preserve">31</w:t>
@@ -810,49 +823,30 @@
         <w:t xml:space="preserve">, R330–R332.</w:t>
       </w:r>
     </w:p>
-    <w:bookmarkEnd w:id="24"/>
-    <w:bookmarkStart w:id="25" w:name="ref-conditMMS"/>
+    <w:bookmarkEnd w:id="26"/>
+    <w:bookmarkStart w:id="27" w:name="ref-conditMMS"/>
     <w:p>
       <w:pPr>
         <w:pStyle w:val="Bibliography"/>
       </w:pPr>
       <w:r>
-        <w:t xml:space="preserve">2.</w:t>
-      </w:r>
-      <w:r>
-        <w:t xml:space="preserve"> </w:t>
-      </w:r>
-      <w:r>
-        <w:t xml:space="preserve">	</w:t>
-      </w:r>
-      <w:r>
-        <w:t xml:space="preserve">Condit, R., Beltran, R., Robinson, P., and Costa, D. (In review). Birth timing after the long feeding migration in elephant seals. Marine Mammal Science.</w:t>
-      </w:r>
-    </w:p>
-    <w:bookmarkEnd w:id="25"/>
-    <w:bookmarkStart w:id="26" w:name="ref-robinson2012"/>
+        <w:t xml:space="preserve">2. Condit, R., Beltran, R., Robinson, P., and Costa, D. Birth timing after the long feeding migration in elephant seals. Marine Mammal Science.</w:t>
+      </w:r>
+    </w:p>
+    <w:bookmarkEnd w:id="27"/>
+    <w:bookmarkStart w:id="28" w:name="ref-robinson2012"/>
     <w:p>
       <w:pPr>
         <w:pStyle w:val="Bibliography"/>
       </w:pPr>
       <w:r>
-        <w:t xml:space="preserve">3.</w:t>
-      </w:r>
-      <w:r>
-        <w:t xml:space="preserve"> </w:t>
-      </w:r>
-      <w:r>
-        <w:t xml:space="preserve">	</w:t>
-      </w:r>
-      <w:r>
-        <w:t xml:space="preserve">Robinson, P.W., Costa, D.P., Crocker, D.E., Gallo-Reynoso, J.P., Champagne, C.D., Fowler, M.A., Goetsch, C., Goetz, K.T., Hassrick, J.L., Hückstädt, L.A., et al. (2012). Foraging Behavior and Success of a Mesopelagic Predator in the Northeast Pacific Ocean: Insights from a Data-Rich Species, the Northern Elephant Seal. PLoS ONE</w:t>
-      </w:r>
-      <w:r>
-        <w:t xml:space="preserve"> </w:t>
-      </w:r>
-      <w:r>
-        <w:rPr>
-          <w:iCs/>
+        <w:t xml:space="preserve">3. Robinson, P., Costa, D., Crocker, D., Gallo-Reynoso, J., Champagne, C., Fowler, M., Goetsch, C., Goetz, K., Hassrick, J., Hückstädt, L., et al. (2012). Foraging behavior and success of a mesopelagic predator in the northeast pacific ocean: Insights from a data-rich species, the northern elephant seal. PLoS ONE</w:t>
+      </w:r>
+      <w:r>
+        <w:t xml:space="preserve"> </w:t>
+      </w:r>
+      <w:r>
+        <w:rPr>
           <w:i/>
         </w:rPr>
         <w:t xml:space="preserve">7</w:t>
@@ -861,30 +855,20 @@
         <w:t xml:space="preserve">, e36728.</w:t>
       </w:r>
     </w:p>
-    <w:bookmarkEnd w:id="26"/>
-    <w:bookmarkStart w:id="27" w:name="ref-beltran2021"/>
+    <w:bookmarkEnd w:id="28"/>
+    <w:bookmarkStart w:id="29" w:name="ref-beltran2021"/>
     <w:p>
       <w:pPr>
         <w:pStyle w:val="Bibliography"/>
       </w:pPr>
       <w:r>
-        <w:t xml:space="preserve">4.</w:t>
-      </w:r>
-      <w:r>
-        <w:t xml:space="preserve"> </w:t>
-      </w:r>
-      <w:r>
-        <w:t xml:space="preserve">	</w:t>
-      </w:r>
-      <w:r>
-        <w:t xml:space="preserve">Beltran, R.S., Kendall-Bar, J.M., Pirotta, E., Adachi, T., Naito, Y., Takahashi, A., Cremers, J., Robinson, P.W., Crocker, D.E., and Costa, D.P. (2021). Lightscapes of fear: How mesopredators balance starvation and predation in the open ocean. Science Advances</w:t>
-      </w:r>
-      <w:r>
-        <w:t xml:space="preserve"> </w:t>
-      </w:r>
-      <w:r>
-        <w:rPr>
-          <w:iCs/>
+        <w:t xml:space="preserve">4. Beltran, R., Kendall-Bar, J., Pirotta, E., Adachi, T., Naito, Y., Takahashi, A., Cremers, J., Robinson, P., Crocker, D., and Costa, D. (2021). Lightscapes of fear: How mesopredators balance starvation and predation in the open ocean. Science Advances</w:t>
+      </w:r>
+      <w:r>
+        <w:t xml:space="preserve"> </w:t>
+      </w:r>
+      <w:r>
+        <w:rPr>
           <w:i/>
         </w:rPr>
         <w:t xml:space="preserve">7</w:t>
@@ -893,758 +877,742 @@
         <w:t xml:space="preserve">.</w:t>
       </w:r>
     </w:p>
-    <w:bookmarkEnd w:id="27"/>
-    <w:bookmarkStart w:id="28" w:name="ref-putman2020"/>
+    <w:bookmarkEnd w:id="29"/>
+    <w:bookmarkStart w:id="30" w:name="ref-aikens2017"/>
     <w:p>
       <w:pPr>
         <w:pStyle w:val="Bibliography"/>
       </w:pPr>
       <w:r>
-        <w:t xml:space="preserve">5.</w:t>
-      </w:r>
-      <w:r>
-        <w:t xml:space="preserve"> </w:t>
-      </w:r>
-      <w:r>
-        <w:t xml:space="preserve">	</w:t>
-      </w:r>
-      <w:r>
-        <w:t xml:space="preserve">Putman, N.F. (2020). Animal Navigation: Seabirds Home to a Moving Magnetic Target. Current Biology</w:t>
-      </w:r>
-      <w:r>
-        <w:t xml:space="preserve"> </w:t>
-      </w:r>
-      <w:r>
-        <w:rPr>
-          <w:iCs/>
+        <w:t xml:space="preserve">5. Aikens, E., Kauffman, M., Merkle, J., Dwinnell, S., Fralick, G., and Monteith, K. (2017). The greenscape shapes surfing of resource waves in a large migratory herbivore. Ecology Letters</w:t>
+      </w:r>
+      <w:r>
+        <w:t xml:space="preserve"> </w:t>
+      </w:r>
+      <w:r>
+        <w:rPr>
           <w:i/>
         </w:rPr>
+        <w:t xml:space="preserve">20</w:t>
+      </w:r>
+      <w:r>
+        <w:t xml:space="preserve">, 741–750.</w:t>
+      </w:r>
+    </w:p>
+    <w:bookmarkEnd w:id="30"/>
+    <w:bookmarkStart w:id="31" w:name="ref-abrahms2019"/>
+    <w:p>
+      <w:pPr>
+        <w:pStyle w:val="Bibliography"/>
+      </w:pPr>
+      <w:r>
+        <w:t xml:space="preserve">6. Abrahms, B., Hazen, E., Aikens, E., Savoca, M., Goldbogen, J., Bograd, S., Jacox, M., Irvine, L., Palacios, D., and Mate, B. (2019). Memory and resource tracking drive blue whale migrations. Proceedings of the National Academy of Sciences</w:t>
+      </w:r>
+      <w:r>
+        <w:t xml:space="preserve"> </w:t>
+      </w:r>
+      <w:r>
+        <w:rPr>
+          <w:i/>
+        </w:rPr>
+        <w:t xml:space="preserve">116</w:t>
+      </w:r>
+      <w:r>
+        <w:t xml:space="preserve">, 5582–5587.</w:t>
+      </w:r>
+    </w:p>
+    <w:bookmarkEnd w:id="31"/>
+    <w:bookmarkStart w:id="32" w:name="ref-putman2020"/>
+    <w:p>
+      <w:pPr>
+        <w:pStyle w:val="Bibliography"/>
+      </w:pPr>
+      <w:r>
+        <w:t xml:space="preserve">7. Putman, N. (2020). Animal navigation: Seabirds home to a moving magnetic target. Current Biology</w:t>
+      </w:r>
+      <w:r>
+        <w:t xml:space="preserve"> </w:t>
+      </w:r>
+      <w:r>
+        <w:rPr>
+          <w:i/>
+        </w:rPr>
         <w:t xml:space="preserve">30</w:t>
       </w:r>
       <w:r>
         <w:t xml:space="preserve">, R802–R804.</w:t>
       </w:r>
     </w:p>
-    <w:bookmarkEnd w:id="28"/>
-    <w:bookmarkStart w:id="29" w:name="ref-aikens2017"/>
+    <w:bookmarkEnd w:id="32"/>
+    <w:bookmarkStart w:id="33" w:name="ref-mcnamara2007"/>
     <w:p>
       <w:pPr>
         <w:pStyle w:val="Bibliography"/>
       </w:pPr>
       <w:r>
-        <w:t xml:space="preserve">6.</w:t>
-      </w:r>
-      <w:r>
-        <w:t xml:space="preserve"> </w:t>
-      </w:r>
-      <w:r>
-        <w:t xml:space="preserve">	</w:t>
-      </w:r>
-      <w:r>
-        <w:t xml:space="preserve">Aikens, E.O., Kauffman, M.J., Merkle, J.A., Dwinnell, S.P.H., Fralick, G.L., and Monteith, K.L. (2017). The greenscape shapes surfing of resource waves in a large migratory herbivore. Ecology Letters</w:t>
-      </w:r>
-      <w:r>
-        <w:t xml:space="preserve"> </w:t>
-      </w:r>
-      <w:r>
-        <w:rPr>
-          <w:iCs/>
+        <w:t xml:space="preserve">8. McNamara, J., and Houston, A. (2007). Optimal annual routines: Behaviour in the context of physiology and ecology. Philosophical Transactions of the Royal Society B: Biological Sciences</w:t>
+      </w:r>
+      <w:r>
+        <w:t xml:space="preserve"> </w:t>
+      </w:r>
+      <w:r>
+        <w:rPr>
           <w:i/>
         </w:rPr>
-        <w:t xml:space="preserve">20</w:t>
-      </w:r>
-      <w:r>
-        <w:t xml:space="preserve">, 741–750.</w:t>
-      </w:r>
-    </w:p>
-    <w:bookmarkEnd w:id="29"/>
-    <w:bookmarkStart w:id="30" w:name="ref-abrahms2019"/>
+        <w:t xml:space="preserve">363</w:t>
+      </w:r>
+      <w:r>
+        <w:t xml:space="preserve">, 301–319.</w:t>
+      </w:r>
+    </w:p>
+    <w:bookmarkEnd w:id="33"/>
+    <w:bookmarkStart w:id="34" w:name="ref-lohmann2018"/>
     <w:p>
       <w:pPr>
         <w:pStyle w:val="Bibliography"/>
       </w:pPr>
       <w:r>
-        <w:t xml:space="preserve">7.</w:t>
-      </w:r>
-      <w:r>
-        <w:t xml:space="preserve"> </w:t>
-      </w:r>
-      <w:r>
-        <w:t xml:space="preserve">	</w:t>
-      </w:r>
-      <w:r>
-        <w:t xml:space="preserve">Abrahms, B., Hazen, E.L., Aikens, E.O., Savoca, M.S., Goldbogen, J.A., Bograd, S.J., Jacox, M.G., Irvine, L.M., Palacios, D.M., and Mate, B.R. (2019). Memory and resource tracking drive blue whale migrations. Proceedings of the National Academy of Sciences</w:t>
-      </w:r>
-      <w:r>
-        <w:t xml:space="preserve"> </w:t>
-      </w:r>
-      <w:r>
-        <w:rPr>
-          <w:iCs/>
+        <w:t xml:space="preserve">9. Lohmann, K. (2018). Animal migration research takes wing. Current Biology</w:t>
+      </w:r>
+      <w:r>
+        <w:t xml:space="preserve"> </w:t>
+      </w:r>
+      <w:r>
+        <w:rPr>
           <w:i/>
         </w:rPr>
-        <w:t xml:space="preserve">116</w:t>
-      </w:r>
-      <w:r>
-        <w:t xml:space="preserve">, 5582–5587.</w:t>
-      </w:r>
-    </w:p>
-    <w:bookmarkEnd w:id="30"/>
-    <w:bookmarkStart w:id="31" w:name="ref-mcnamara2007"/>
+        <w:t xml:space="preserve">28</w:t>
+      </w:r>
+      <w:r>
+        <w:t xml:space="preserve">, R952–R955.</w:t>
+      </w:r>
+    </w:p>
+    <w:bookmarkEnd w:id="34"/>
+    <w:bookmarkStart w:id="35" w:name="ref-hussey2015"/>
     <w:p>
       <w:pPr>
         <w:pStyle w:val="Bibliography"/>
       </w:pPr>
       <w:r>
-        <w:t xml:space="preserve">8.</w:t>
-      </w:r>
-      <w:r>
-        <w:t xml:space="preserve"> </w:t>
-      </w:r>
-      <w:r>
-        <w:t xml:space="preserve">	</w:t>
-      </w:r>
-      <w:r>
-        <w:t xml:space="preserve">McNamara, J.M., and Houston, A.I. (2007). Optimal annual routines: behaviour in the context of physiology and ecology. Philosophical Transactions of the Royal Society B: Biological Sciences</w:t>
-      </w:r>
-      <w:r>
-        <w:t xml:space="preserve"> </w:t>
-      </w:r>
-      <w:r>
-        <w:rPr>
-          <w:iCs/>
+        <w:t xml:space="preserve">10. Hussey, N., Kessel, S., Aarestrup, K., Cooke, S., Cowley, P., Fisk, A., Harcourt, R., Holland, K., Iverson, S., Kocik, J., et al. (2015). Aquatic animal telemetry: A panoramic window into the underwater world. Science</w:t>
+      </w:r>
+      <w:r>
+        <w:t xml:space="preserve"> </w:t>
+      </w:r>
+      <w:r>
+        <w:rPr>
           <w:i/>
         </w:rPr>
-        <w:t xml:space="preserve">363</w:t>
-      </w:r>
-      <w:r>
-        <w:t xml:space="preserve">, 301–319.</w:t>
-      </w:r>
-    </w:p>
-    <w:bookmarkEnd w:id="31"/>
-    <w:bookmarkStart w:id="32" w:name="ref-lohmann2018"/>
-    <w:p>
-      <w:pPr>
-        <w:pStyle w:val="Bibliography"/>
-      </w:pPr>
-      <w:r>
-        <w:t xml:space="preserve">9.</w:t>
-      </w:r>
-      <w:r>
-        <w:t xml:space="preserve"> </w:t>
-      </w:r>
-      <w:r>
-        <w:t xml:space="preserve">	</w:t>
-      </w:r>
-      <w:r>
-        <w:t xml:space="preserve">Lohmann, K.J. (2018). Animal migration research takes wing. Current Biology</w:t>
-      </w:r>
-      <w:r>
-        <w:t xml:space="preserve"> </w:t>
-      </w:r>
-      <w:r>
-        <w:rPr>
-          <w:iCs/>
-          <w:i/>
-        </w:rPr>
-        <w:t xml:space="preserve">28</w:t>
-      </w:r>
-      <w:r>
-        <w:t xml:space="preserve">, R952–R955.</w:t>
-      </w:r>
-    </w:p>
-    <w:bookmarkEnd w:id="32"/>
-    <w:bookmarkStart w:id="33" w:name="ref-hussey2015"/>
-    <w:p>
-      <w:pPr>
-        <w:pStyle w:val="Bibliography"/>
-      </w:pPr>
-      <w:r>
-        <w:t xml:space="preserve">10.</w:t>
-      </w:r>
-      <w:r>
-        <w:t xml:space="preserve"> </w:t>
-      </w:r>
-      <w:r>
-        <w:t xml:space="preserve">	</w:t>
-      </w:r>
-      <w:r>
-        <w:t xml:space="preserve">Hussey, N.E., Kessel, S.T., Aarestrup, K., Cooke, S.J., Cowley, P.D., Fisk, A.T., Harcourt, R.G., Holland, K.N., Iverson, S.J., Kocik, J.F., et al. (2015). Aquatic animal telemetry: A panoramic window into the underwater world. Science</w:t>
-      </w:r>
-      <w:r>
-        <w:t xml:space="preserve"> </w:t>
-      </w:r>
-      <w:r>
-        <w:rPr>
-          <w:iCs/>
-          <w:i/>
-        </w:rPr>
         <w:t xml:space="preserve">348</w:t>
       </w:r>
       <w:r>
         <w:t xml:space="preserve">.</w:t>
-      </w:r>
-    </w:p>
-    <w:bookmarkEnd w:id="33"/>
-    <w:bookmarkEnd w:id="34"/>
-    <w:p>
-      <w:r>
-        <w:br w:type="page"/>
-      </w:r>
-    </w:p>
-    <w:bookmarkStart w:id="35" w:name="colophon"/>
-    <w:p>
-      <w:pPr>
-        <w:pStyle w:val="Heading3"/>
-      </w:pPr>
-      <w:r>
-        <w:t xml:space="preserve">Colophon</w:t>
-      </w:r>
-    </w:p>
-    <w:p>
-      <w:pPr>
-        <w:pStyle w:val="FirstParagraph"/>
-      </w:pPr>
-      <w:r>
-        <w:t xml:space="preserve">This report was generated on 2021-12-01 14:13:26 using the following computational environment and dependencies:</w:t>
-      </w:r>
-    </w:p>
-    <w:p>
-      <w:pPr>
-        <w:pStyle w:val="SourceCode"/>
-      </w:pPr>
-      <w:r>
-        <w:rPr>
-          <w:rStyle w:val="VerbatimChar"/>
-        </w:rPr>
-        <w:t xml:space="preserve">#&gt; ─ Session info ───────────────────────────────────────────────────────────────</w:t>
-      </w:r>
-      <w:r>
-        <w:br/>
-      </w:r>
-      <w:r>
-        <w:rPr>
-          <w:rStyle w:val="VerbatimChar"/>
-        </w:rPr>
-        <w:t xml:space="preserve">#&gt;  setting  value                       </w:t>
-      </w:r>
-      <w:r>
-        <w:br/>
-      </w:r>
-      <w:r>
-        <w:rPr>
-          <w:rStyle w:val="VerbatimChar"/>
-        </w:rPr>
-        <w:t xml:space="preserve">#&gt;  version  R version 4.0.4 (2021-02-15)</w:t>
-      </w:r>
-      <w:r>
-        <w:br/>
-      </w:r>
-      <w:r>
-        <w:rPr>
-          <w:rStyle w:val="VerbatimChar"/>
-        </w:rPr>
-        <w:t xml:space="preserve">#&gt;  os       macOS Big Sur 10.16         </w:t>
-      </w:r>
-      <w:r>
-        <w:br/>
-      </w:r>
-      <w:r>
-        <w:rPr>
-          <w:rStyle w:val="VerbatimChar"/>
-        </w:rPr>
-        <w:t xml:space="preserve">#&gt;  system   x86_64, darwin17.0          </w:t>
-      </w:r>
-      <w:r>
-        <w:br/>
-      </w:r>
-      <w:r>
-        <w:rPr>
-          <w:rStyle w:val="VerbatimChar"/>
-        </w:rPr>
-        <w:t xml:space="preserve">#&gt;  ui       X11                         </w:t>
-      </w:r>
-      <w:r>
-        <w:br/>
-      </w:r>
-      <w:r>
-        <w:rPr>
-          <w:rStyle w:val="VerbatimChar"/>
-        </w:rPr>
-        <w:t xml:space="preserve">#&gt;  language (EN)                        </w:t>
-      </w:r>
-      <w:r>
-        <w:br/>
-      </w:r>
-      <w:r>
-        <w:rPr>
-          <w:rStyle w:val="VerbatimChar"/>
-        </w:rPr>
-        <w:t xml:space="preserve">#&gt;  collate  en_US.UTF-8                 </w:t>
-      </w:r>
-      <w:r>
-        <w:br/>
-      </w:r>
-      <w:r>
-        <w:rPr>
-          <w:rStyle w:val="VerbatimChar"/>
-        </w:rPr>
-        <w:t xml:space="preserve">#&gt;  ctype    en_US.UTF-8                 </w:t>
-      </w:r>
-      <w:r>
-        <w:br/>
-      </w:r>
-      <w:r>
-        <w:rPr>
-          <w:rStyle w:val="VerbatimChar"/>
-        </w:rPr>
-        <w:t xml:space="preserve">#&gt;  tz       America/Los_Angeles         </w:t>
-      </w:r>
-      <w:r>
-        <w:br/>
-      </w:r>
-      <w:r>
-        <w:rPr>
-          <w:rStyle w:val="VerbatimChar"/>
-        </w:rPr>
-        <w:t xml:space="preserve">#&gt;  date     2021-12-01                  </w:t>
-      </w:r>
-      <w:r>
-        <w:br/>
-      </w:r>
-      <w:r>
-        <w:rPr>
-          <w:rStyle w:val="VerbatimChar"/>
-        </w:rPr>
-        <w:t xml:space="preserve">#&gt; </w:t>
-      </w:r>
-      <w:r>
-        <w:br/>
-      </w:r>
-      <w:r>
-        <w:rPr>
-          <w:rStyle w:val="VerbatimChar"/>
-        </w:rPr>
-        <w:t xml:space="preserve">#&gt; ─ Packages ───────────────────────────────────────────────────────────────────</w:t>
-      </w:r>
-      <w:r>
-        <w:br/>
-      </w:r>
-      <w:r>
-        <w:rPr>
-          <w:rStyle w:val="VerbatimChar"/>
-        </w:rPr>
-        <w:t xml:space="preserve">#&gt;  package     * version date       lib source        </w:t>
-      </w:r>
-      <w:r>
-        <w:br/>
-      </w:r>
-      <w:r>
-        <w:rPr>
-          <w:rStyle w:val="VerbatimChar"/>
-        </w:rPr>
-        <w:t xml:space="preserve">#&gt;  bookdown      0.22    2021-04-22 [2] CRAN (R 4.0.2)</w:t>
-      </w:r>
-      <w:r>
-        <w:br/>
-      </w:r>
-      <w:r>
-        <w:rPr>
-          <w:rStyle w:val="VerbatimChar"/>
-        </w:rPr>
-        <w:t xml:space="preserve">#&gt;  cachem        1.0.6   2021-08-19 [1] CRAN (R 4.0.4)</w:t>
-      </w:r>
-      <w:r>
-        <w:br/>
-      </w:r>
-      <w:r>
-        <w:rPr>
-          <w:rStyle w:val="VerbatimChar"/>
-        </w:rPr>
-        <w:t xml:space="preserve">#&gt;  callr         3.7.0   2021-04-20 [2] CRAN (R 4.0.2)</w:t>
-      </w:r>
-      <w:r>
-        <w:br/>
-      </w:r>
-      <w:r>
-        <w:rPr>
-          <w:rStyle w:val="VerbatimChar"/>
-        </w:rPr>
-        <w:t xml:space="preserve">#&gt;  cli           3.0.1   2021-07-17 [1] CRAN (R 4.0.2)</w:t>
-      </w:r>
-      <w:r>
-        <w:br/>
-      </w:r>
-      <w:r>
-        <w:rPr>
-          <w:rStyle w:val="VerbatimChar"/>
-        </w:rPr>
-        <w:t xml:space="preserve">#&gt;  crayon        1.4.1   2021-02-08 [2] CRAN (R 4.0.2)</w:t>
-      </w:r>
-      <w:r>
-        <w:br/>
-      </w:r>
-      <w:r>
-        <w:rPr>
-          <w:rStyle w:val="VerbatimChar"/>
-        </w:rPr>
-        <w:t xml:space="preserve">#&gt;  desc          1.4.0   2021-09-28 [1] CRAN (R 4.0.4)</w:t>
-      </w:r>
-      <w:r>
-        <w:br/>
-      </w:r>
-      <w:r>
-        <w:rPr>
-          <w:rStyle w:val="VerbatimChar"/>
-        </w:rPr>
-        <w:t xml:space="preserve">#&gt;  devtools      2.4.1   2021-05-05 [2] CRAN (R 4.0.2)</w:t>
-      </w:r>
-      <w:r>
-        <w:br/>
-      </w:r>
-      <w:r>
-        <w:rPr>
-          <w:rStyle w:val="VerbatimChar"/>
-        </w:rPr>
-        <w:t xml:space="preserve">#&gt;  digest        0.6.28  2021-09-23 [1] CRAN (R 4.0.2)</w:t>
-      </w:r>
-      <w:r>
-        <w:br/>
-      </w:r>
-      <w:r>
-        <w:rPr>
-          <w:rStyle w:val="VerbatimChar"/>
-        </w:rPr>
-        <w:t xml:space="preserve">#&gt;  ellipsis      0.3.2   2021-04-29 [2] CRAN (R 4.0.2)</w:t>
-      </w:r>
-      <w:r>
-        <w:br/>
-      </w:r>
-      <w:r>
-        <w:rPr>
-          <w:rStyle w:val="VerbatimChar"/>
-        </w:rPr>
-        <w:t xml:space="preserve">#&gt;  evaluate      0.14    2019-05-28 [2] CRAN (R 4.0.1)</w:t>
-      </w:r>
-      <w:r>
-        <w:br/>
-      </w:r>
-      <w:r>
-        <w:rPr>
-          <w:rStyle w:val="VerbatimChar"/>
-        </w:rPr>
-        <w:t xml:space="preserve">#&gt;  fastmap       1.1.0   2021-01-25 [2] CRAN (R 4.0.2)</w:t>
-      </w:r>
-      <w:r>
-        <w:br/>
-      </w:r>
-      <w:r>
-        <w:rPr>
-          <w:rStyle w:val="VerbatimChar"/>
-        </w:rPr>
-        <w:t xml:space="preserve">#&gt;  fs            1.5.0   2020-07-31 [2] CRAN (R 4.0.2)</w:t>
-      </w:r>
-      <w:r>
-        <w:br/>
-      </w:r>
-      <w:r>
-        <w:rPr>
-          <w:rStyle w:val="VerbatimChar"/>
-        </w:rPr>
-        <w:t xml:space="preserve">#&gt;  glue          1.4.2   2020-08-27 [2] CRAN (R 4.0.2)</w:t>
-      </w:r>
-      <w:r>
-        <w:br/>
-      </w:r>
-      <w:r>
-        <w:rPr>
-          <w:rStyle w:val="VerbatimChar"/>
-        </w:rPr>
-        <w:t xml:space="preserve">#&gt;  htmltools     0.5.2   2021-08-25 [1] CRAN (R 4.0.4)</w:t>
-      </w:r>
-      <w:r>
-        <w:br/>
-      </w:r>
-      <w:r>
-        <w:rPr>
-          <w:rStyle w:val="VerbatimChar"/>
-        </w:rPr>
-        <w:t xml:space="preserve">#&gt;  knitr         1.36    2021-09-29 [1] CRAN (R 4.0.4)</w:t>
-      </w:r>
-      <w:r>
-        <w:br/>
-      </w:r>
-      <w:r>
-        <w:rPr>
-          <w:rStyle w:val="VerbatimChar"/>
-        </w:rPr>
-        <w:t xml:space="preserve">#&gt;  lifecycle     1.0.1   2021-09-24 [1] CRAN (R 4.0.2)</w:t>
-      </w:r>
-      <w:r>
-        <w:br/>
-      </w:r>
-      <w:r>
-        <w:rPr>
-          <w:rStyle w:val="VerbatimChar"/>
-        </w:rPr>
-        <w:t xml:space="preserve">#&gt;  magrittr      2.0.1   2020-11-17 [2] CRAN (R 4.0.2)</w:t>
-      </w:r>
-      <w:r>
-        <w:br/>
-      </w:r>
-      <w:r>
-        <w:rPr>
-          <w:rStyle w:val="VerbatimChar"/>
-        </w:rPr>
-        <w:t xml:space="preserve">#&gt;  memoise       2.0.0   2021-01-26 [2] CRAN (R 4.0.2)</w:t>
-      </w:r>
-      <w:r>
-        <w:br/>
-      </w:r>
-      <w:r>
-        <w:rPr>
-          <w:rStyle w:val="VerbatimChar"/>
-        </w:rPr>
-        <w:t xml:space="preserve">#&gt;  pkgbuild      1.2.0   2020-12-15 [2] CRAN (R 4.0.2)</w:t>
-      </w:r>
-      <w:r>
-        <w:br/>
-      </w:r>
-      <w:r>
-        <w:rPr>
-          <w:rStyle w:val="VerbatimChar"/>
-        </w:rPr>
-        <w:t xml:space="preserve">#&gt;  pkgload       1.2.3   2021-10-13 [1] CRAN (R 4.0.4)</w:t>
-      </w:r>
-      <w:r>
-        <w:br/>
-      </w:r>
-      <w:r>
-        <w:rPr>
-          <w:rStyle w:val="VerbatimChar"/>
-        </w:rPr>
-        <w:t xml:space="preserve">#&gt;  prettyunits   1.1.1   2020-01-24 [2] CRAN (R 4.0.2)</w:t>
-      </w:r>
-      <w:r>
-        <w:br/>
-      </w:r>
-      <w:r>
-        <w:rPr>
-          <w:rStyle w:val="VerbatimChar"/>
-        </w:rPr>
-        <w:t xml:space="preserve">#&gt;  processx      3.5.2   2021-04-30 [2] CRAN (R 4.0.2)</w:t>
-      </w:r>
-      <w:r>
-        <w:br/>
-      </w:r>
-      <w:r>
-        <w:rPr>
-          <w:rStyle w:val="VerbatimChar"/>
-        </w:rPr>
-        <w:t xml:space="preserve">#&gt;  ps            1.6.0   2021-02-28 [2] CRAN (R 4.0.2)</w:t>
-      </w:r>
-      <w:r>
-        <w:br/>
-      </w:r>
-      <w:r>
-        <w:rPr>
-          <w:rStyle w:val="VerbatimChar"/>
-        </w:rPr>
-        <w:t xml:space="preserve">#&gt;  purrr         0.3.4   2020-04-17 [2] CRAN (R 4.0.2)</w:t>
-      </w:r>
-      <w:r>
-        <w:br/>
-      </w:r>
-      <w:r>
-        <w:rPr>
-          <w:rStyle w:val="VerbatimChar"/>
-        </w:rPr>
-        <w:t xml:space="preserve">#&gt;  R6            2.5.1   2021-08-19 [1] CRAN (R 4.0.2)</w:t>
-      </w:r>
-      <w:r>
-        <w:br/>
-      </w:r>
-      <w:r>
-        <w:rPr>
-          <w:rStyle w:val="VerbatimChar"/>
-        </w:rPr>
-        <w:t xml:space="preserve">#&gt;  remotes       2.3.0   2021-04-01 [2] CRAN (R 4.0.2)</w:t>
-      </w:r>
-      <w:r>
-        <w:br/>
-      </w:r>
-      <w:r>
-        <w:rPr>
-          <w:rStyle w:val="VerbatimChar"/>
-        </w:rPr>
-        <w:t xml:space="preserve">#&gt;  rlang         0.4.12  2021-10-18 [1] CRAN (R 4.0.2)</w:t>
-      </w:r>
-      <w:r>
-        <w:br/>
-      </w:r>
-      <w:r>
-        <w:rPr>
-          <w:rStyle w:val="VerbatimChar"/>
-        </w:rPr>
-        <w:t xml:space="preserve">#&gt;  rmarkdown     2.8     2021-05-07 [2] CRAN (R 4.0.2)</w:t>
-      </w:r>
-      <w:r>
-        <w:br/>
-      </w:r>
-      <w:r>
-        <w:rPr>
-          <w:rStyle w:val="VerbatimChar"/>
-        </w:rPr>
-        <w:t xml:space="preserve">#&gt;  rprojroot     2.0.2   2020-11-15 [2] CRAN (R 4.0.2)</w:t>
-      </w:r>
-      <w:r>
-        <w:br/>
-      </w:r>
-      <w:r>
-        <w:rPr>
-          <w:rStyle w:val="VerbatimChar"/>
-        </w:rPr>
-        <w:t xml:space="preserve">#&gt;  rstudioapi    0.13    2020-11-12 [2] CRAN (R 4.0.2)</w:t>
-      </w:r>
-      <w:r>
-        <w:br/>
-      </w:r>
-      <w:r>
-        <w:rPr>
-          <w:rStyle w:val="VerbatimChar"/>
-        </w:rPr>
-        <w:t xml:space="preserve">#&gt;  sessioninfo   1.1.1   2018-11-05 [2] CRAN (R 4.0.2)</w:t>
-      </w:r>
-      <w:r>
-        <w:br/>
-      </w:r>
-      <w:r>
-        <w:rPr>
-          <w:rStyle w:val="VerbatimChar"/>
-        </w:rPr>
-        <w:t xml:space="preserve">#&gt;  stringi       1.7.5   2021-10-04 [1] CRAN (R 4.0.4)</w:t>
-      </w:r>
-      <w:r>
-        <w:br/>
-      </w:r>
-      <w:r>
-        <w:rPr>
-          <w:rStyle w:val="VerbatimChar"/>
-        </w:rPr>
-        <w:t xml:space="preserve">#&gt;  stringr       1.4.0   2019-02-10 [2] CRAN (R 4.0.2)</w:t>
-      </w:r>
-      <w:r>
-        <w:br/>
-      </w:r>
-      <w:r>
-        <w:rPr>
-          <w:rStyle w:val="VerbatimChar"/>
-        </w:rPr>
-        <w:t xml:space="preserve">#&gt;  testthat      3.1.0   2021-10-04 [1] CRAN (R 4.0.4)</w:t>
-      </w:r>
-      <w:r>
-        <w:br/>
-      </w:r>
-      <w:r>
-        <w:rPr>
-          <w:rStyle w:val="VerbatimChar"/>
-        </w:rPr>
-        <w:t xml:space="preserve">#&gt;  usethis       2.0.1   2021-02-10 [2] CRAN (R 4.0.2)</w:t>
-      </w:r>
-      <w:r>
-        <w:br/>
-      </w:r>
-      <w:r>
-        <w:rPr>
-          <w:rStyle w:val="VerbatimChar"/>
-        </w:rPr>
-        <w:t xml:space="preserve">#&gt;  withr         2.4.2   2021-04-18 [2] CRAN (R 4.0.4)</w:t>
-      </w:r>
-      <w:r>
-        <w:br/>
-      </w:r>
-      <w:r>
-        <w:rPr>
-          <w:rStyle w:val="VerbatimChar"/>
-        </w:rPr>
-        <w:t xml:space="preserve">#&gt;  xfun          0.27    2021-10-18 [1] CRAN (R 4.0.4)</w:t>
-      </w:r>
-      <w:r>
-        <w:br/>
-      </w:r>
-      <w:r>
-        <w:rPr>
-          <w:rStyle w:val="VerbatimChar"/>
-        </w:rPr>
-        <w:t xml:space="preserve">#&gt;  yaml          2.2.1   2020-02-01 [2] CRAN (R 4.0.2)</w:t>
-      </w:r>
-      <w:r>
-        <w:br/>
-      </w:r>
-      <w:r>
-        <w:rPr>
-          <w:rStyle w:val="VerbatimChar"/>
-        </w:rPr>
-        <w:t xml:space="preserve">#&gt; </w:t>
-      </w:r>
-      <w:r>
-        <w:br/>
-      </w:r>
-      <w:r>
-        <w:rPr>
-          <w:rStyle w:val="VerbatimChar"/>
-        </w:rPr>
-        <w:t xml:space="preserve">#&gt; [1] /Users/frank/Library/R/4.0/library</w:t>
-      </w:r>
-      <w:r>
-        <w:br/>
-      </w:r>
-      <w:r>
-        <w:rPr>
-          <w:rStyle w:val="VerbatimChar"/>
-        </w:rPr>
-        <w:t xml:space="preserve">#&gt; [2] /Library/Frameworks/R.framework/Versions/4.0/Resources/library</w:t>
-      </w:r>
-    </w:p>
-    <w:p>
-      <w:pPr>
-        <w:pStyle w:val="FirstParagraph"/>
-      </w:pPr>
-      <w:r>
-        <w:t xml:space="preserve">The current Git commit details are:</w:t>
-      </w:r>
-    </w:p>
-    <w:p>
-      <w:pPr>
-        <w:pStyle w:val="SourceCode"/>
-      </w:pPr>
-      <w:r>
-        <w:rPr>
-          <w:rStyle w:val="VerbatimChar"/>
-        </w:rPr>
-        <w:t xml:space="preserve">#&gt; Local:    main /Users/frank/Documents/GitHub/collab/turnaround</w:t>
-      </w:r>
-      <w:r>
-        <w:br/>
-      </w:r>
-      <w:r>
-        <w:rPr>
-          <w:rStyle w:val="VerbatimChar"/>
-        </w:rPr>
-        <w:t xml:space="preserve">#&gt; Remote:   main @ origin (https://github.com/FlukeAndFeather/turnaround.git)</w:t>
-      </w:r>
-      <w:r>
-        <w:br/>
-      </w:r>
-      <w:r>
-        <w:rPr>
-          <w:rStyle w:val="VerbatimChar"/>
-        </w:rPr>
-        <w:t xml:space="preserve">#&gt; Head:     [23cd077] 2021-11-04: Update DESCRIPTION</w:t>
       </w:r>
     </w:p>
     <w:bookmarkEnd w:id="35"/>
     <w:bookmarkEnd w:id="36"/>
+    <w:p>
+      <w:r>
+        <w:br w:type="page"/>
+      </w:r>
+    </w:p>
+    <w:p>
+      <w:pPr>
+        <w:pStyle w:val="Heading3"/>
+      </w:pPr>
+      <w:bookmarkStart w:id="37" w:name="colophon"/>
+      <w:r>
+        <w:t xml:space="preserve">Colophon</w:t>
+      </w:r>
+      <w:bookmarkEnd w:id="37"/>
+    </w:p>
+    <w:p>
+      <w:pPr>
+        <w:pStyle w:val="FirstParagraph"/>
+      </w:pPr>
+      <w:r>
+        <w:t xml:space="preserve">This report was generated on 2021-12-03 09:38:03 using the following computational environment and dependencies:</w:t>
+      </w:r>
+    </w:p>
+    <w:p>
+      <w:pPr>
+        <w:pStyle w:val="SourceCode"/>
+      </w:pPr>
+      <w:r>
+        <w:rPr>
+          <w:rStyle w:val="VerbatimChar"/>
+        </w:rPr>
+        <w:t xml:space="preserve">#&gt; - Session info  --------------------------------------------------------------</w:t>
+      </w:r>
+      <w:r>
+        <w:br/>
+      </w:r>
+      <w:r>
+        <w:rPr>
+          <w:rStyle w:val="VerbatimChar"/>
+        </w:rPr>
+        <w:t xml:space="preserve">#&gt;  hash: nose: dark skin tone, spoon, warning</w:t>
+      </w:r>
+      <w:r>
+        <w:br/>
+      </w:r>
+      <w:r>
+        <w:rPr>
+          <w:rStyle w:val="VerbatimChar"/>
+        </w:rPr>
+        <w:t xml:space="preserve">#&gt; </w:t>
+      </w:r>
+      <w:r>
+        <w:br/>
+      </w:r>
+      <w:r>
+        <w:rPr>
+          <w:rStyle w:val="VerbatimChar"/>
+        </w:rPr>
+        <w:t xml:space="preserve">#&gt;  setting  value</w:t>
+      </w:r>
+      <w:r>
+        <w:br/>
+      </w:r>
+      <w:r>
+        <w:rPr>
+          <w:rStyle w:val="VerbatimChar"/>
+        </w:rPr>
+        <w:t xml:space="preserve">#&gt;  version  R version 4.1.2 (2021-11-01)</w:t>
+      </w:r>
+      <w:r>
+        <w:br/>
+      </w:r>
+      <w:r>
+        <w:rPr>
+          <w:rStyle w:val="VerbatimChar"/>
+        </w:rPr>
+        <w:t xml:space="preserve">#&gt;  os       Windows 10 x64 (build 19043)</w:t>
+      </w:r>
+      <w:r>
+        <w:br/>
+      </w:r>
+      <w:r>
+        <w:rPr>
+          <w:rStyle w:val="VerbatimChar"/>
+        </w:rPr>
+        <w:t xml:space="preserve">#&gt;  system   x86_64, mingw32</w:t>
+      </w:r>
+      <w:r>
+        <w:br/>
+      </w:r>
+      <w:r>
+        <w:rPr>
+          <w:rStyle w:val="VerbatimChar"/>
+        </w:rPr>
+        <w:t xml:space="preserve">#&gt;  ui       RTerm</w:t>
+      </w:r>
+      <w:r>
+        <w:br/>
+      </w:r>
+      <w:r>
+        <w:rPr>
+          <w:rStyle w:val="VerbatimChar"/>
+        </w:rPr>
+        <w:t xml:space="preserve">#&gt;  language (EN)</w:t>
+      </w:r>
+      <w:r>
+        <w:br/>
+      </w:r>
+      <w:r>
+        <w:rPr>
+          <w:rStyle w:val="VerbatimChar"/>
+        </w:rPr>
+        <w:t xml:space="preserve">#&gt;  collate  English_United States.1252</w:t>
+      </w:r>
+      <w:r>
+        <w:br/>
+      </w:r>
+      <w:r>
+        <w:rPr>
+          <w:rStyle w:val="VerbatimChar"/>
+        </w:rPr>
+        <w:t xml:space="preserve">#&gt;  ctype    English_United States.1252</w:t>
+      </w:r>
+      <w:r>
+        <w:br/>
+      </w:r>
+      <w:r>
+        <w:rPr>
+          <w:rStyle w:val="VerbatimChar"/>
+        </w:rPr>
+        <w:t xml:space="preserve">#&gt;  tz       America/Los_Angeles</w:t>
+      </w:r>
+      <w:r>
+        <w:br/>
+      </w:r>
+      <w:r>
+        <w:rPr>
+          <w:rStyle w:val="VerbatimChar"/>
+        </w:rPr>
+        <w:t xml:space="preserve">#&gt;  date     2021-12-03</w:t>
+      </w:r>
+      <w:r>
+        <w:br/>
+      </w:r>
+      <w:r>
+        <w:rPr>
+          <w:rStyle w:val="VerbatimChar"/>
+        </w:rPr>
+        <w:t xml:space="preserve">#&gt;  pandoc   2.7.3 @ C:/Program Files/RStudio/bin/pandoc/ (via rmarkdown)</w:t>
+      </w:r>
+      <w:r>
+        <w:br/>
+      </w:r>
+      <w:r>
+        <w:rPr>
+          <w:rStyle w:val="VerbatimChar"/>
+        </w:rPr>
+        <w:t xml:space="preserve">#&gt; </w:t>
+      </w:r>
+      <w:r>
+        <w:br/>
+      </w:r>
+      <w:r>
+        <w:rPr>
+          <w:rStyle w:val="VerbatimChar"/>
+        </w:rPr>
+        <w:t xml:space="preserve">#&gt; - Packages -------------------------------------------------------------------</w:t>
+      </w:r>
+      <w:r>
+        <w:br/>
+      </w:r>
+      <w:r>
+        <w:rPr>
+          <w:rStyle w:val="VerbatimChar"/>
+        </w:rPr>
+        <w:t xml:space="preserve">#&gt;  package     * version date (UTC) lib source</w:t>
+      </w:r>
+      <w:r>
+        <w:br/>
+      </w:r>
+      <w:r>
+        <w:rPr>
+          <w:rStyle w:val="VerbatimChar"/>
+        </w:rPr>
+        <w:t xml:space="preserve">#&gt;  bookdown      0.24    2021-09-02 [1] CRAN (R 4.1.2)</w:t>
+      </w:r>
+      <w:r>
+        <w:br/>
+      </w:r>
+      <w:r>
+        <w:rPr>
+          <w:rStyle w:val="VerbatimChar"/>
+        </w:rPr>
+        <w:t xml:space="preserve">#&gt;  cachem        1.0.6   2021-08-19 [1] CRAN (R 4.1.2)</w:t>
+      </w:r>
+      <w:r>
+        <w:br/>
+      </w:r>
+      <w:r>
+        <w:rPr>
+          <w:rStyle w:val="VerbatimChar"/>
+        </w:rPr>
+        <w:t xml:space="preserve">#&gt;  callr         3.7.0   2021-04-20 [1] CRAN (R 4.1.2)</w:t>
+      </w:r>
+      <w:r>
+        <w:br/>
+      </w:r>
+      <w:r>
+        <w:rPr>
+          <w:rStyle w:val="VerbatimChar"/>
+        </w:rPr>
+        <w:t xml:space="preserve">#&gt;  cli           3.1.0   2021-10-27 [1] CRAN (R 4.1.2)</w:t>
+      </w:r>
+      <w:r>
+        <w:br/>
+      </w:r>
+      <w:r>
+        <w:rPr>
+          <w:rStyle w:val="VerbatimChar"/>
+        </w:rPr>
+        <w:t xml:space="preserve">#&gt;  crayon        1.4.2   2021-10-29 [1] CRAN (R 4.1.2)</w:t>
+      </w:r>
+      <w:r>
+        <w:br/>
+      </w:r>
+      <w:r>
+        <w:rPr>
+          <w:rStyle w:val="VerbatimChar"/>
+        </w:rPr>
+        <w:t xml:space="preserve">#&gt;  desc          1.4.0   2021-09-28 [1] CRAN (R 4.1.2)</w:t>
+      </w:r>
+      <w:r>
+        <w:br/>
+      </w:r>
+      <w:r>
+        <w:rPr>
+          <w:rStyle w:val="VerbatimChar"/>
+        </w:rPr>
+        <w:t xml:space="preserve">#&gt;  devtools      2.4.3   2021-11-30 [1] CRAN (R 4.1.2)</w:t>
+      </w:r>
+      <w:r>
+        <w:br/>
+      </w:r>
+      <w:r>
+        <w:rPr>
+          <w:rStyle w:val="VerbatimChar"/>
+        </w:rPr>
+        <w:t xml:space="preserve">#&gt;  digest        0.6.28  2021-09-23 [1] CRAN (R 4.1.2)</w:t>
+      </w:r>
+      <w:r>
+        <w:br/>
+      </w:r>
+      <w:r>
+        <w:rPr>
+          <w:rStyle w:val="VerbatimChar"/>
+        </w:rPr>
+        <w:t xml:space="preserve">#&gt;  ellipsis      0.3.2   2021-04-29 [1] CRAN (R 4.1.2)</w:t>
+      </w:r>
+      <w:r>
+        <w:br/>
+      </w:r>
+      <w:r>
+        <w:rPr>
+          <w:rStyle w:val="VerbatimChar"/>
+        </w:rPr>
+        <w:t xml:space="preserve">#&gt;  evaluate      0.14    2019-05-28 [1] CRAN (R 4.1.2)</w:t>
+      </w:r>
+      <w:r>
+        <w:br/>
+      </w:r>
+      <w:r>
+        <w:rPr>
+          <w:rStyle w:val="VerbatimChar"/>
+        </w:rPr>
+        <w:t xml:space="preserve">#&gt;  fastmap       1.1.0   2021-01-25 [1] CRAN (R 4.1.2)</w:t>
+      </w:r>
+      <w:r>
+        <w:br/>
+      </w:r>
+      <w:r>
+        <w:rPr>
+          <w:rStyle w:val="VerbatimChar"/>
+        </w:rPr>
+        <w:t xml:space="preserve">#&gt;  fs            1.5.0   2020-07-31 [1] CRAN (R 4.1.2)</w:t>
+      </w:r>
+      <w:r>
+        <w:br/>
+      </w:r>
+      <w:r>
+        <w:rPr>
+          <w:rStyle w:val="VerbatimChar"/>
+        </w:rPr>
+        <w:t xml:space="preserve">#&gt;  glue          1.5.0   2021-11-07 [1] CRAN (R 4.1.2)</w:t>
+      </w:r>
+      <w:r>
+        <w:br/>
+      </w:r>
+      <w:r>
+        <w:rPr>
+          <w:rStyle w:val="VerbatimChar"/>
+        </w:rPr>
+        <w:t xml:space="preserve">#&gt;  htmltools     0.5.2   2021-08-25 [1] CRAN (R 4.1.2)</w:t>
+      </w:r>
+      <w:r>
+        <w:br/>
+      </w:r>
+      <w:r>
+        <w:rPr>
+          <w:rStyle w:val="VerbatimChar"/>
+        </w:rPr>
+        <w:t xml:space="preserve">#&gt;  knitr         1.36    2021-09-29 [1] CRAN (R 4.1.2)</w:t>
+      </w:r>
+      <w:r>
+        <w:br/>
+      </w:r>
+      <w:r>
+        <w:rPr>
+          <w:rStyle w:val="VerbatimChar"/>
+        </w:rPr>
+        <w:t xml:space="preserve">#&gt;  lifecycle     1.0.1   2021-09-24 [1] CRAN (R 4.1.2)</w:t>
+      </w:r>
+      <w:r>
+        <w:br/>
+      </w:r>
+      <w:r>
+        <w:rPr>
+          <w:rStyle w:val="VerbatimChar"/>
+        </w:rPr>
+        <w:t xml:space="preserve">#&gt;  magrittr      2.0.1   2020-11-17 [1] CRAN (R 4.1.2)</w:t>
+      </w:r>
+      <w:r>
+        <w:br/>
+      </w:r>
+      <w:r>
+        <w:rPr>
+          <w:rStyle w:val="VerbatimChar"/>
+        </w:rPr>
+        <w:t xml:space="preserve">#&gt;  memoise       2.0.1   2021-11-26 [1] CRAN (R 4.1.2)</w:t>
+      </w:r>
+      <w:r>
+        <w:br/>
+      </w:r>
+      <w:r>
+        <w:rPr>
+          <w:rStyle w:val="VerbatimChar"/>
+        </w:rPr>
+        <w:t xml:space="preserve">#&gt;  pkgbuild      1.2.1   2021-11-30 [1] CRAN (R 4.1.2)</w:t>
+      </w:r>
+      <w:r>
+        <w:br/>
+      </w:r>
+      <w:r>
+        <w:rPr>
+          <w:rStyle w:val="VerbatimChar"/>
+        </w:rPr>
+        <w:t xml:space="preserve">#&gt;  pkgload       1.2.4   2021-11-30 [1] CRAN (R 4.1.2)</w:t>
+      </w:r>
+      <w:r>
+        <w:br/>
+      </w:r>
+      <w:r>
+        <w:rPr>
+          <w:rStyle w:val="VerbatimChar"/>
+        </w:rPr>
+        <w:t xml:space="preserve">#&gt;  prettyunits   1.1.1   2020-01-24 [1] CRAN (R 4.1.2)</w:t>
+      </w:r>
+      <w:r>
+        <w:br/>
+      </w:r>
+      <w:r>
+        <w:rPr>
+          <w:rStyle w:val="VerbatimChar"/>
+        </w:rPr>
+        <w:t xml:space="preserve">#&gt;  processx      3.5.2   2021-04-30 [1] CRAN (R 4.1.2)</w:t>
+      </w:r>
+      <w:r>
+        <w:br/>
+      </w:r>
+      <w:r>
+        <w:rPr>
+          <w:rStyle w:val="VerbatimChar"/>
+        </w:rPr>
+        <w:t xml:space="preserve">#&gt;  ps            1.6.0   2021-02-28 [1] CRAN (R 4.1.2)</w:t>
+      </w:r>
+      <w:r>
+        <w:br/>
+      </w:r>
+      <w:r>
+        <w:rPr>
+          <w:rStyle w:val="VerbatimChar"/>
+        </w:rPr>
+        <w:t xml:space="preserve">#&gt;  purrr         0.3.4   2020-04-17 [1] CRAN (R 4.1.2)</w:t>
+      </w:r>
+      <w:r>
+        <w:br/>
+      </w:r>
+      <w:r>
+        <w:rPr>
+          <w:rStyle w:val="VerbatimChar"/>
+        </w:rPr>
+        <w:t xml:space="preserve">#&gt;  R6            2.5.1   2021-08-19 [1] CRAN (R 4.1.2)</w:t>
+      </w:r>
+      <w:r>
+        <w:br/>
+      </w:r>
+      <w:r>
+        <w:rPr>
+          <w:rStyle w:val="VerbatimChar"/>
+        </w:rPr>
+        <w:t xml:space="preserve">#&gt;  remotes       2.4.2   2021-11-30 [1] CRAN (R 4.1.2)</w:t>
+      </w:r>
+      <w:r>
+        <w:br/>
+      </w:r>
+      <w:r>
+        <w:rPr>
+          <w:rStyle w:val="VerbatimChar"/>
+        </w:rPr>
+        <w:t xml:space="preserve">#&gt;  rlang         0.4.12  2021-10-18 [1] CRAN (R 4.1.2)</w:t>
+      </w:r>
+      <w:r>
+        <w:br/>
+      </w:r>
+      <w:r>
+        <w:rPr>
+          <w:rStyle w:val="VerbatimChar"/>
+        </w:rPr>
+        <w:t xml:space="preserve">#&gt;  rmarkdown     2.11    2021-09-14 [1] CRAN (R 4.1.2)</w:t>
+      </w:r>
+      <w:r>
+        <w:br/>
+      </w:r>
+      <w:r>
+        <w:rPr>
+          <w:rStyle w:val="VerbatimChar"/>
+        </w:rPr>
+        <w:t xml:space="preserve">#&gt;  rprojroot     2.0.2   2020-11-15 [1] CRAN (R 4.1.2)</w:t>
+      </w:r>
+      <w:r>
+        <w:br/>
+      </w:r>
+      <w:r>
+        <w:rPr>
+          <w:rStyle w:val="VerbatimChar"/>
+        </w:rPr>
+        <w:t xml:space="preserve">#&gt;  rstudioapi    0.13    2020-11-12 [1] CRAN (R 4.1.2)</w:t>
+      </w:r>
+      <w:r>
+        <w:br/>
+      </w:r>
+      <w:r>
+        <w:rPr>
+          <w:rStyle w:val="VerbatimChar"/>
+        </w:rPr>
+        <w:t xml:space="preserve">#&gt;  sessioninfo   1.2.1   2021-11-02 [1] CRAN (R 4.1.2)</w:t>
+      </w:r>
+      <w:r>
+        <w:br/>
+      </w:r>
+      <w:r>
+        <w:rPr>
+          <w:rStyle w:val="VerbatimChar"/>
+        </w:rPr>
+        <w:t xml:space="preserve">#&gt;  stringi       1.7.5   2021-10-04 [1] CRAN (R 4.1.1)</w:t>
+      </w:r>
+      <w:r>
+        <w:br/>
+      </w:r>
+      <w:r>
+        <w:rPr>
+          <w:rStyle w:val="VerbatimChar"/>
+        </w:rPr>
+        <w:t xml:space="preserve">#&gt;  stringr       1.4.0   2019-02-10 [1] CRAN (R 4.1.2)</w:t>
+      </w:r>
+      <w:r>
+        <w:br/>
+      </w:r>
+      <w:r>
+        <w:rPr>
+          <w:rStyle w:val="VerbatimChar"/>
+        </w:rPr>
+        <w:t xml:space="preserve">#&gt;  testthat      3.1.0   2021-10-04 [1] CRAN (R 4.1.2)</w:t>
+      </w:r>
+      <w:r>
+        <w:br/>
+      </w:r>
+      <w:r>
+        <w:rPr>
+          <w:rStyle w:val="VerbatimChar"/>
+        </w:rPr>
+        <w:t xml:space="preserve">#&gt;  usethis       2.1.3   2021-10-27 [1] CRAN (R 4.1.2)</w:t>
+      </w:r>
+      <w:r>
+        <w:br/>
+      </w:r>
+      <w:r>
+        <w:rPr>
+          <w:rStyle w:val="VerbatimChar"/>
+        </w:rPr>
+        <w:t xml:space="preserve">#&gt;  withr         2.4.3   2021-11-30 [1] CRAN (R 4.1.2)</w:t>
+      </w:r>
+      <w:r>
+        <w:br/>
+      </w:r>
+      <w:r>
+        <w:rPr>
+          <w:rStyle w:val="VerbatimChar"/>
+        </w:rPr>
+        <w:t xml:space="preserve">#&gt;  xfun          0.28    2021-11-04 [1] CRAN (R 4.1.2)</w:t>
+      </w:r>
+      <w:r>
+        <w:br/>
+      </w:r>
+      <w:r>
+        <w:rPr>
+          <w:rStyle w:val="VerbatimChar"/>
+        </w:rPr>
+        <w:t xml:space="preserve">#&gt;  yaml          2.2.1   2020-02-01 [1] CRAN (R 4.1.1)</w:t>
+      </w:r>
+      <w:r>
+        <w:br/>
+      </w:r>
+      <w:r>
+        <w:rPr>
+          <w:rStyle w:val="VerbatimChar"/>
+        </w:rPr>
+        <w:t xml:space="preserve">#&gt; </w:t>
+      </w:r>
+      <w:r>
+        <w:br/>
+      </w:r>
+      <w:r>
+        <w:rPr>
+          <w:rStyle w:val="VerbatimChar"/>
+        </w:rPr>
+        <w:t xml:space="preserve">#&gt;  [1] C:/Users/roxan/Documents/R/win-library/4.1</w:t>
+      </w:r>
+      <w:r>
+        <w:br/>
+      </w:r>
+      <w:r>
+        <w:rPr>
+          <w:rStyle w:val="VerbatimChar"/>
+        </w:rPr>
+        <w:t xml:space="preserve">#&gt;  [2] C:/Program Files/R/R-4.1.2/library</w:t>
+      </w:r>
+      <w:r>
+        <w:br/>
+      </w:r>
+      <w:r>
+        <w:rPr>
+          <w:rStyle w:val="VerbatimChar"/>
+        </w:rPr>
+        <w:t xml:space="preserve">#&gt; </w:t>
+      </w:r>
+      <w:r>
+        <w:br/>
+      </w:r>
+      <w:r>
+        <w:rPr>
+          <w:rStyle w:val="VerbatimChar"/>
+        </w:rPr>
+        <w:t xml:space="preserve">#&gt; ------------------------------------------------------------------------------</w:t>
+      </w:r>
+    </w:p>
+    <w:p>
+      <w:pPr>
+        <w:pStyle w:val="FirstParagraph"/>
+      </w:pPr>
+      <w:r>
+        <w:t xml:space="preserve">The current Git commit details are:</w:t>
+      </w:r>
+    </w:p>
+    <w:p>
+      <w:pPr>
+        <w:pStyle w:val="SourceCode"/>
+      </w:pPr>
+      <w:r>
+        <w:rPr>
+          <w:rStyle w:val="VerbatimChar"/>
+        </w:rPr>
+        <w:t xml:space="preserve">#&gt; Local:    main C:/Users/roxan/Documents/Publications/Submitted/ROXANNE_Turnaround/turnaround</w:t>
+      </w:r>
+      <w:r>
+        <w:br/>
+      </w:r>
+      <w:r>
+        <w:rPr>
+          <w:rStyle w:val="VerbatimChar"/>
+        </w:rPr>
+        <w:t xml:space="preserve">#&gt; Remote:   main @ origin (https://github.com/roxannebeltran/turnaround)</w:t>
+      </w:r>
+      <w:r>
+        <w:br/>
+      </w:r>
+      <w:r>
+        <w:rPr>
+          <w:rStyle w:val="VerbatimChar"/>
+        </w:rPr>
+        <w:t xml:space="preserve">#&gt; Head:     [aee6d47] 2021-12-03: Merge branch 'FlukeAndFeather-main'</w:t>
+      </w:r>
+    </w:p>
     <w:sectPr>
       <w:pgSz w:w="12240" w:h="15840"/>
       <w:pgMar w:top="1440" w:right="1440" w:bottom="1440" w:left="1440" w:header="720" w:footer="720" w:gutter="0"/>
@@ -1965,7 +1933,10 @@
       <w:lvlText w:val=" "/>
       <w:lvlJc w:val="left"/>
       <w:pPr>
-        <w:ind w:left="720" w:hanging="480"/>
+        <w:tabs>
+          <w:tab w:val="num" w:pos="0"/>
+        </w:tabs>
+        <w:ind w:left="480" w:hanging="480"/>
       </w:pPr>
     </w:lvl>
     <w:lvl w:ilvl="1">
@@ -1973,7 +1944,10 @@
       <w:lvlText w:val=" "/>
       <w:lvlJc w:val="left"/>
       <w:pPr>
-        <w:ind w:left="1440" w:hanging="480"/>
+        <w:tabs>
+          <w:tab w:val="num" w:pos="720"/>
+        </w:tabs>
+        <w:ind w:left="1200" w:hanging="480"/>
       </w:pPr>
     </w:lvl>
     <w:lvl w:ilvl="2">
@@ -1981,7 +1955,10 @@
       <w:lvlText w:val=" "/>
       <w:lvlJc w:val="left"/>
       <w:pPr>
-        <w:ind w:left="2160" w:hanging="480"/>
+        <w:tabs>
+          <w:tab w:val="num" w:pos="1440"/>
+        </w:tabs>
+        <w:ind w:left="1920" w:hanging="480"/>
       </w:pPr>
     </w:lvl>
     <w:lvl w:ilvl="3">
@@ -1989,7 +1966,10 @@
       <w:lvlText w:val=" "/>
       <w:lvlJc w:val="left"/>
       <w:pPr>
-        <w:ind w:left="2880" w:hanging="480"/>
+        <w:tabs>
+          <w:tab w:val="num" w:pos="2160"/>
+        </w:tabs>
+        <w:ind w:left="2640" w:hanging="480"/>
       </w:pPr>
     </w:lvl>
     <w:lvl w:ilvl="4">
@@ -1997,7 +1977,10 @@
       <w:lvlText w:val=" "/>
       <w:lvlJc w:val="left"/>
       <w:pPr>
-        <w:ind w:left="3600" w:hanging="480"/>
+        <w:tabs>
+          <w:tab w:val="num" w:pos="2880"/>
+        </w:tabs>
+        <w:ind w:left="3360" w:hanging="480"/>
       </w:pPr>
     </w:lvl>
     <w:lvl w:ilvl="5">
@@ -2005,7 +1988,10 @@
       <w:lvlText w:val=" "/>
       <w:lvlJc w:val="left"/>
       <w:pPr>
-        <w:ind w:left="4320" w:hanging="480"/>
+        <w:tabs>
+          <w:tab w:val="num" w:pos="3600"/>
+        </w:tabs>
+        <w:ind w:left="4080" w:hanging="480"/>
       </w:pPr>
     </w:lvl>
     <w:lvl w:ilvl="6">
@@ -2013,7 +1999,10 @@
       <w:lvlText w:val=" "/>
       <w:lvlJc w:val="left"/>
       <w:pPr>
-        <w:ind w:left="5040" w:hanging="480"/>
+        <w:tabs>
+          <w:tab w:val="num" w:pos="4320"/>
+        </w:tabs>
+        <w:ind w:left="4800" w:hanging="480"/>
       </w:pPr>
     </w:lvl>
     <w:lvl w:ilvl="7">
@@ -2021,7 +2010,10 @@
       <w:lvlText w:val=" "/>
       <w:lvlJc w:val="left"/>
       <w:pPr>
-        <w:ind w:left="5760" w:hanging="480"/>
+        <w:tabs>
+          <w:tab w:val="num" w:pos="5040"/>
+        </w:tabs>
+        <w:ind w:left="5520" w:hanging="480"/>
       </w:pPr>
     </w:lvl>
     <w:lvl w:ilvl="8">
@@ -2029,7 +2021,10 @@
       <w:lvlText w:val=" "/>
       <w:lvlJc w:val="left"/>
       <w:pPr>
-        <w:ind w:left="6480" w:hanging="480"/>
+        <w:tabs>
+          <w:tab w:val="num" w:pos="5760"/>
+        </w:tabs>
+        <w:ind w:left="6240" w:hanging="480"/>
       </w:pPr>
     </w:lvl>
   </w:abstractNum>

</xml_diff>

<commit_message>
Knit paper and supplemental
</commit_message>
<xml_diff>
--- a/analysis/paper/paper.docx
+++ b/analysis/paper/paper.docx
@@ -221,19 +221,19 @@
         <w:pStyle w:val="Date"/>
       </w:pPr>
       <w:r>
-        <w:t xml:space="preserve">13</w:t>
-      </w:r>
-      <w:r>
-        <w:t xml:space="preserve"> </w:t>
-      </w:r>
-      <w:r>
-        <w:t xml:space="preserve">December,</w:t>
-      </w:r>
-      <w:r>
-        <w:t xml:space="preserve"> </w:t>
-      </w:r>
-      <w:r>
-        <w:t xml:space="preserve">2021</w:t>
+        <w:t xml:space="preserve">03</w:t>
+      </w:r>
+      <w:r>
+        <w:t xml:space="preserve"> </w:t>
+      </w:r>
+      <w:r>
+        <w:t xml:space="preserve">January,</w:t>
+      </w:r>
+      <w:r>
+        <w:t xml:space="preserve"> </w:t>
+      </w:r>
+      <w:r>
+        <w:t xml:space="preserve">2022</w:t>
       </w:r>
     </w:p>
     <w:p>
@@ -250,7 +250,7 @@
         <w:t xml:space="preserve"> </w:t>
       </w:r>
       <w:r>
-        <w:t xml:space="preserve">University of California Santa Cruz</w:t>
+        <w:t xml:space="preserve">University of California Santa Cruz, Department of Ecology and Evolutionary Biology, 1156 High Street, Santa Cruz, CA 95064, USA</w:t>
       </w:r>
       <w:r>
         <w:br/>
@@ -265,7 +265,7 @@
         <w:t xml:space="preserve"> </w:t>
       </w:r>
       <w:r>
-        <w:t xml:space="preserve">Hopkins Marine Station, Stanford University</w:t>
+        <w:t xml:space="preserve">Stanford University, Hopkins Marine Station, 120 Ocean View Blvd, Pacific Grove, CA 93950, USA</w:t>
       </w:r>
       <w:r>
         <w:br/>
@@ -280,7 +280,7 @@
         <w:t xml:space="preserve"> </w:t>
       </w:r>
       <w:r>
-        <w:t xml:space="preserve">Sonoma State University</w:t>
+        <w:t xml:space="preserve">Sonoma State University, Department of Biology, 1801 East Cotati Ave, Rohnert Park, CA 94928, USA</w:t>
       </w:r>
     </w:p>
     <w:p>
@@ -297,7 +297,7 @@
         <w:t xml:space="preserve"> </w:t>
       </w:r>
       <w:r>
-        <w:t xml:space="preserve">Correspondence:</w:t>
+        <w:t xml:space="preserve">Lead contact:</w:t>
       </w:r>
       <w:r>
         <w:t xml:space="preserve"> </w:t>
@@ -434,7 +434,7 @@
         <w:t xml:space="preserve"> </w:t>
       </w:r>
       <w:r>
-        <w:t xml:space="preserve">(Figure 1A, Supplemental Figure 1). Turnaround dates depended strongly on distance from the breeding beach but were unrelated to body condition determined by vertical velocity during drift dives. Seals that foraged farther began their inbound migration earlier. These data provide evidence that seals know their distance from the breeding beach and allocate extra time to get back if they have farther to travel. The ability of seals to adjust the timing of their return migration based on the perception of space and time further elucidates the mechanisms behind their astonishing navigational feats.</w:t>
+        <w:t xml:space="preserve">(Figure 1A, Figure S1). Turnaround dates depended strongly on distance from the breeding beach but were unrelated to body condition determined by vertical velocity during drift dives. Seals that foraged farther began their inbound migration earlier. These data provide evidence that seals know their distance from the breeding beach and allocate extra time to get back if they have farther to travel. The ability of seals to adjust the timing of their return migration based on the perception of space and time further elucidates the mechanisms behind their astonishing navigational feats.</w:t>
       </w:r>
       <w:r>
         <w:rPr>
@@ -489,7 +489,7 @@
         <w:t xml:space="preserve">3</w:t>
       </w:r>
       <w:r>
-        <w:t xml:space="preserve"> Distance from the Año Nuevo breeding beach was averaged every day for each seal and the first derivative of that distance calculated as the daily change, positive or negative (Supplemental Material). The initiation of the return migration was defined as the last date on which the derivative fell below zero (i.e., the movement was directed toward the breeding beach until the end of the migration). After the migration, each seal was monitored so the birthdate of the pup could be determined. Using drift rate from time-depth recorders as a proxy for body condition, we identified the date at which each seal’s buoyancy switched from negative (e.g., leaner) to positive (e.g., fatter) (Supplemental Material).</w:t>
+        <w:t xml:space="preserve"> Distance from the Año Nuevo breeding beach was averaged every day for each seal and the first derivative of that distance calculated as the daily change, positive or negative (See supplemental experimental procedures). The initiation of the return migration was defined as the last date on which the derivative fell below zero (i.e., the movement was directed toward the breeding beach until the end of the migration). After the migration, each seal was monitored so the birthdate of the pup could be determined. Using drift rate from time-depth recorders as a proxy for body condition, we identified the date at which each seal’s buoyancy switched from negative (e.g., leaner) to positive (e.g., fatter) (Figure S1).</w:t>
       </w:r>
     </w:p>
     <w:p>
@@ -616,54 +616,7 @@
     </w:p>
     <w:p>
       <w:pPr>
-        <w:pStyle w:val="CaptionedFigure"/>
-      </w:pPr>
-      <w:r>
-        <w:drawing>
-          <wp:inline>
-            <wp:extent cx="5943600" cy="7917106"/>
-            <wp:effectExtent b="0" l="0" r="0" t="0"/>
-            <wp:docPr descr="Figure 1: During 10,000km roundtrip migrations, elephant seals (inset) schedule their return to the breeding beach based on their distance. (A) Turnaround locations for each elephant seal in yellow overlayed onto the full migration tracks (grey lines). The breeding beach at Año Nuevo Reserve is a black square. (B, C) Departure and arrival dates are highly constrained across individuals, while turnaround dates are variable. (D) There is a strong correspondence between the distance and date at which seals began their return to the breeding beach such that closer seals turned around later. This staggered turnaround allowed for population-level synchrony for the breeding season. (E) There was no relationship between the day seals became positively buoyant and the day seals turned around, suggesting that the attainment of sufficient fat stores does not trigger the return to the breeding colony." title="" id="1" name="Picture"/>
-            <a:graphic>
-              <a:graphicData uri="http://schemas.openxmlformats.org/drawingml/2006/picture">
-                <pic:pic>
-                  <pic:nvPicPr>
-                    <pic:cNvPr descr="../figures/fig1.png" id="0" name="Picture"/>
-                    <pic:cNvPicPr>
-                      <a:picLocks noChangeArrowheads="1" noChangeAspect="1"/>
-                    </pic:cNvPicPr>
-                  </pic:nvPicPr>
-                  <pic:blipFill>
-                    <a:blip r:embed="rId21"/>
-                    <a:stretch>
-                      <a:fillRect/>
-                    </a:stretch>
-                  </pic:blipFill>
-                  <pic:spPr bwMode="auto">
-                    <a:xfrm>
-                      <a:off x="0" y="0"/>
-                      <a:ext cx="5943600" cy="7917106"/>
-                    </a:xfrm>
-                    <a:prstGeom prst="rect">
-                      <a:avLst/>
-                    </a:prstGeom>
-                    <a:noFill/>
-                    <a:ln w="9525">
-                      <a:noFill/>
-                      <a:headEnd/>
-                      <a:tailEnd/>
-                    </a:ln>
-                  </pic:spPr>
-                </pic:pic>
-              </a:graphicData>
-            </a:graphic>
-          </wp:inline>
-        </w:drawing>
-      </w:r>
-    </w:p>
-    <w:p>
-      <w:pPr>
-        <w:pStyle w:val="ImageCaption"/>
+        <w:pStyle w:val="BodyText"/>
       </w:pPr>
       <w:r>
         <w:rPr>
@@ -716,7 +669,7 @@
         <w:t xml:space="preserve">) There was no relationship between the day seals became positively buoyant and the day seals turned around, suggesting that the attainment of sufficient fat stores does not trigger the return to the breeding colony.</w:t>
       </w:r>
     </w:p>
-    <w:bookmarkStart w:id="22" w:name="acknowledgements"/>
+    <w:bookmarkStart w:id="21" w:name="acknowledgements"/>
     <w:p>
       <w:pPr>
         <w:pStyle w:val="Heading1"/>
@@ -733,14 +686,32 @@
         <w:t xml:space="preserve">The authors thank A. Marm Kilpatrick and Bruce Lyon for valuable discussions. This research was completed at the University of California Natural Reserve System’s Año Nuevo Reserve and was approved by the University of California Santa Cruz Institutional Animal Care and Use Committee #Costd1709 and the National Marine Fisheries Service marine mammal research permit #19108. The work was funded by ONR N00014-18-1-2822 (to DPC), the E&amp;P Sound and Marine Life Joint Industry Project of the International Association of Oil and Gas Producers (to DPC), and National Science Foundation award #2052497 (to RSB and DPC).</w:t>
       </w:r>
     </w:p>
+    <w:bookmarkEnd w:id="21"/>
+    <w:bookmarkStart w:id="22" w:name="declaration-of-interests"/>
+    <w:p>
+      <w:pPr>
+        <w:pStyle w:val="Heading1"/>
+      </w:pPr>
+      <w:r>
+        <w:t xml:space="preserve">Declaration of Interests</w:t>
+      </w:r>
+    </w:p>
+    <w:p>
+      <w:pPr>
+        <w:pStyle w:val="FirstParagraph"/>
+      </w:pPr>
+      <w:r>
+        <w:t xml:space="preserve">The authors declare no competing interests.</w:t>
+      </w:r>
+    </w:p>
     <w:bookmarkEnd w:id="22"/>
-    <w:bookmarkStart w:id="23" w:name="declaration-of-interests"/>
+    <w:bookmarkStart w:id="23" w:name="author-contributions"/>
     <w:p>
       <w:pPr>
         <w:pStyle w:val="Heading1"/>
       </w:pPr>
       <w:r>
-        <w:t xml:space="preserve">Declaration of Interests</w:t>
+        <w:t xml:space="preserve">Author Contributions</w:t>
       </w:r>
     </w:p>
     <w:p>
@@ -748,44 +719,26 @@
         <w:pStyle w:val="FirstParagraph"/>
       </w:pPr>
       <w:r>
-        <w:t xml:space="preserve">The authors declare no competing interests.</w:t>
+        <w:t xml:space="preserve">RSB, ALY, DPC, PWR conceptualized the manuscript. RSB, RC, MFC, DEC, ALY, PWR, DPC undertook the data curation and formal analysis. RSB, ALY wrote the original draft. RSB, MFC created the data visualizations. DPC, RSB acquired the funding. All authors reviewed and edited the manuscript.</w:t>
+      </w:r>
+    </w:p>
+    <w:p>
+      <w:r>
+        <w:br w:type="page"/>
       </w:r>
     </w:p>
     <w:bookmarkEnd w:id="23"/>
-    <w:bookmarkStart w:id="24" w:name="author-contributions"/>
+    <w:bookmarkStart w:id="35" w:name="references"/>
     <w:p>
       <w:pPr>
         <w:pStyle w:val="Heading1"/>
       </w:pPr>
       <w:r>
-        <w:t xml:space="preserve">Author Contributions</w:t>
-      </w:r>
-    </w:p>
-    <w:p>
-      <w:pPr>
-        <w:pStyle w:val="FirstParagraph"/>
-      </w:pPr>
-      <w:r>
-        <w:t xml:space="preserve">RSB, ALY, DPC, PWR conceptualized the manuscript. RSB, RC, MFC, DEC, ALY, PWR, DPC undertook the data curation and formal analysis. RSB, ALY wrote the original draft. RSB, MFC created the data visualizations. DPC, RSB acquired the funding. All authors reviewed and edited the manuscript.</w:t>
-      </w:r>
-    </w:p>
-    <w:p>
-      <w:r>
-        <w:br w:type="page"/>
-      </w:r>
-    </w:p>
-    <w:bookmarkEnd w:id="24"/>
-    <w:bookmarkStart w:id="37" w:name="references"/>
-    <w:p>
-      <w:pPr>
-        <w:pStyle w:val="Heading1"/>
-      </w:pPr>
-      <w:r>
         <w:t xml:space="preserve">References</w:t>
       </w:r>
     </w:p>
-    <w:bookmarkStart w:id="35" w:name="refs"/>
-    <w:bookmarkStart w:id="25" w:name="ref-putman2021"/>
+    <w:bookmarkStart w:id="34" w:name="refs"/>
+    <w:bookmarkStart w:id="24" w:name="ref-putman2021"/>
     <w:p>
       <w:pPr>
         <w:pStyle w:val="Bibliography"/>
@@ -816,27 +769,27 @@
         <w:t xml:space="preserve">, R330–R332.</w:t>
       </w:r>
     </w:p>
+    <w:bookmarkEnd w:id="24"/>
+    <w:bookmarkStart w:id="25" w:name="ref-conditMMS"/>
+    <w:p>
+      <w:pPr>
+        <w:pStyle w:val="Bibliography"/>
+      </w:pPr>
+      <w:r>
+        <w:t xml:space="preserve">2.</w:t>
+      </w:r>
+      <w:r>
+        <w:t xml:space="preserve"> </w:t>
+      </w:r>
+      <w:r>
+        <w:t xml:space="preserve">	</w:t>
+      </w:r>
+      <w:r>
+        <w:t xml:space="preserve">Condit, R., Beltran, R., Robinson, P., and Costa, D. (In review). Birth timing after the long feeding migration in elephant seals. Marine Mammal Science.</w:t>
+      </w:r>
+    </w:p>
     <w:bookmarkEnd w:id="25"/>
-    <w:bookmarkStart w:id="26" w:name="ref-conditMMS"/>
-    <w:p>
-      <w:pPr>
-        <w:pStyle w:val="Bibliography"/>
-      </w:pPr>
-      <w:r>
-        <w:t xml:space="preserve">2.</w:t>
-      </w:r>
-      <w:r>
-        <w:t xml:space="preserve"> </w:t>
-      </w:r>
-      <w:r>
-        <w:t xml:space="preserve">	</w:t>
-      </w:r>
-      <w:r>
-        <w:t xml:space="preserve">Condit, R., Beltran, R., Robinson, P., and Costa, D. (In review). Birth timing after the long feeding migration in elephant seals. Marine Mammal Science.</w:t>
-      </w:r>
-    </w:p>
-    <w:bookmarkEnd w:id="26"/>
-    <w:bookmarkStart w:id="27" w:name="ref-robinson2012"/>
+    <w:bookmarkStart w:id="26" w:name="ref-robinson2012"/>
     <w:p>
       <w:pPr>
         <w:pStyle w:val="Bibliography"/>
@@ -867,8 +820,8 @@
         <w:t xml:space="preserve">, e36728.</w:t>
       </w:r>
     </w:p>
-    <w:bookmarkEnd w:id="27"/>
-    <w:bookmarkStart w:id="28" w:name="ref-beltran2021"/>
+    <w:bookmarkEnd w:id="26"/>
+    <w:bookmarkStart w:id="27" w:name="ref-beltran2021"/>
     <w:p>
       <w:pPr>
         <w:pStyle w:val="Bibliography"/>
@@ -899,8 +852,8 @@
         <w:t xml:space="preserve">.</w:t>
       </w:r>
     </w:p>
-    <w:bookmarkEnd w:id="28"/>
-    <w:bookmarkStart w:id="29" w:name="ref-aikens2017"/>
+    <w:bookmarkEnd w:id="27"/>
+    <w:bookmarkStart w:id="28" w:name="ref-aikens2017"/>
     <w:p>
       <w:pPr>
         <w:pStyle w:val="Bibliography"/>
@@ -931,8 +884,8 @@
         <w:t xml:space="preserve">, 741–750.</w:t>
       </w:r>
     </w:p>
-    <w:bookmarkEnd w:id="29"/>
-    <w:bookmarkStart w:id="30" w:name="ref-abrahms2019"/>
+    <w:bookmarkEnd w:id="28"/>
+    <w:bookmarkStart w:id="29" w:name="ref-abrahms2019"/>
     <w:p>
       <w:pPr>
         <w:pStyle w:val="Bibliography"/>
@@ -963,8 +916,8 @@
         <w:t xml:space="preserve">, 5582–5587.</w:t>
       </w:r>
     </w:p>
-    <w:bookmarkEnd w:id="30"/>
-    <w:bookmarkStart w:id="31" w:name="ref-putman2020"/>
+    <w:bookmarkEnd w:id="29"/>
+    <w:bookmarkStart w:id="30" w:name="ref-putman2020"/>
     <w:p>
       <w:pPr>
         <w:pStyle w:val="Bibliography"/>
@@ -995,8 +948,8 @@
         <w:t xml:space="preserve">, R802–R804.</w:t>
       </w:r>
     </w:p>
-    <w:bookmarkEnd w:id="31"/>
-    <w:bookmarkStart w:id="32" w:name="ref-mcnamara2007"/>
+    <w:bookmarkEnd w:id="30"/>
+    <w:bookmarkStart w:id="31" w:name="ref-mcnamara2007"/>
     <w:p>
       <w:pPr>
         <w:pStyle w:val="Bibliography"/>
@@ -1027,8 +980,8 @@
         <w:t xml:space="preserve">, 301–319.</w:t>
       </w:r>
     </w:p>
-    <w:bookmarkEnd w:id="32"/>
-    <w:bookmarkStart w:id="33" w:name="ref-lohmann2018"/>
+    <w:bookmarkEnd w:id="31"/>
+    <w:bookmarkStart w:id="32" w:name="ref-lohmann2018"/>
     <w:p>
       <w:pPr>
         <w:pStyle w:val="Bibliography"/>
@@ -1059,8 +1012,8 @@
         <w:t xml:space="preserve">, R952–R955.</w:t>
       </w:r>
     </w:p>
-    <w:bookmarkEnd w:id="33"/>
-    <w:bookmarkStart w:id="34" w:name="ref-hussey2015"/>
+    <w:bookmarkEnd w:id="32"/>
+    <w:bookmarkStart w:id="33" w:name="ref-hussey2015"/>
     <w:p>
       <w:pPr>
         <w:pStyle w:val="Bibliography"/>
@@ -1091,570 +1044,17 @@
         <w:t xml:space="preserve">.</w:t>
       </w:r>
     </w:p>
+    <w:bookmarkEnd w:id="33"/>
     <w:bookmarkEnd w:id="34"/>
+    <w:p>
+      <w:r>
+        <w:br w:type="page"/>
+      </w:r>
+    </w:p>
     <w:bookmarkEnd w:id="35"/>
-    <w:p>
-      <w:r>
-        <w:br w:type="page"/>
-      </w:r>
-    </w:p>
-    <w:bookmarkStart w:id="36" w:name="colophon"/>
-    <w:p>
-      <w:pPr>
-        <w:pStyle w:val="Heading3"/>
-      </w:pPr>
-      <w:r>
-        <w:t xml:space="preserve">Colophon</w:t>
-      </w:r>
-    </w:p>
-    <w:p>
-      <w:pPr>
-        <w:pStyle w:val="FirstParagraph"/>
-      </w:pPr>
-      <w:r>
-        <w:t xml:space="preserve">This report was generated on 2021-12-13 15:44:08 using the following computational environment and dependencies:</w:t>
-      </w:r>
-    </w:p>
-    <w:p>
-      <w:pPr>
-        <w:pStyle w:val="SourceCode"/>
-      </w:pPr>
-      <w:r>
-        <w:rPr>
-          <w:rStyle w:val="VerbatimChar"/>
-        </w:rPr>
-        <w:t xml:space="preserve">#&gt; ─ Session info ───────────────────────────────────────────────────────────────</w:t>
-      </w:r>
-      <w:r>
-        <w:br/>
-      </w:r>
-      <w:r>
-        <w:rPr>
-          <w:rStyle w:val="VerbatimChar"/>
-        </w:rPr>
-        <w:t xml:space="preserve">#&gt;  setting  value                       </w:t>
-      </w:r>
-      <w:r>
-        <w:br/>
-      </w:r>
-      <w:r>
-        <w:rPr>
-          <w:rStyle w:val="VerbatimChar"/>
-        </w:rPr>
-        <w:t xml:space="preserve">#&gt;  version  R version 4.0.4 (2021-02-15)</w:t>
-      </w:r>
-      <w:r>
-        <w:br/>
-      </w:r>
-      <w:r>
-        <w:rPr>
-          <w:rStyle w:val="VerbatimChar"/>
-        </w:rPr>
-        <w:t xml:space="preserve">#&gt;  os       macOS Big Sur 10.16         </w:t>
-      </w:r>
-      <w:r>
-        <w:br/>
-      </w:r>
-      <w:r>
-        <w:rPr>
-          <w:rStyle w:val="VerbatimChar"/>
-        </w:rPr>
-        <w:t xml:space="preserve">#&gt;  system   x86_64, darwin17.0          </w:t>
-      </w:r>
-      <w:r>
-        <w:br/>
-      </w:r>
-      <w:r>
-        <w:rPr>
-          <w:rStyle w:val="VerbatimChar"/>
-        </w:rPr>
-        <w:t xml:space="preserve">#&gt;  ui       X11                         </w:t>
-      </w:r>
-      <w:r>
-        <w:br/>
-      </w:r>
-      <w:r>
-        <w:rPr>
-          <w:rStyle w:val="VerbatimChar"/>
-        </w:rPr>
-        <w:t xml:space="preserve">#&gt;  language (EN)                        </w:t>
-      </w:r>
-      <w:r>
-        <w:br/>
-      </w:r>
-      <w:r>
-        <w:rPr>
-          <w:rStyle w:val="VerbatimChar"/>
-        </w:rPr>
-        <w:t xml:space="preserve">#&gt;  collate  en_US.UTF-8                 </w:t>
-      </w:r>
-      <w:r>
-        <w:br/>
-      </w:r>
-      <w:r>
-        <w:rPr>
-          <w:rStyle w:val="VerbatimChar"/>
-        </w:rPr>
-        <w:t xml:space="preserve">#&gt;  ctype    en_US.UTF-8                 </w:t>
-      </w:r>
-      <w:r>
-        <w:br/>
-      </w:r>
-      <w:r>
-        <w:rPr>
-          <w:rStyle w:val="VerbatimChar"/>
-        </w:rPr>
-        <w:t xml:space="preserve">#&gt;  tz       America/New_York            </w:t>
-      </w:r>
-      <w:r>
-        <w:br/>
-      </w:r>
-      <w:r>
-        <w:rPr>
-          <w:rStyle w:val="VerbatimChar"/>
-        </w:rPr>
-        <w:t xml:space="preserve">#&gt;  date     2021-12-13                  </w:t>
-      </w:r>
-      <w:r>
-        <w:br/>
-      </w:r>
-      <w:r>
-        <w:rPr>
-          <w:rStyle w:val="VerbatimChar"/>
-        </w:rPr>
-        <w:t xml:space="preserve">#&gt; </w:t>
-      </w:r>
-      <w:r>
-        <w:br/>
-      </w:r>
-      <w:r>
-        <w:rPr>
-          <w:rStyle w:val="VerbatimChar"/>
-        </w:rPr>
-        <w:t xml:space="preserve">#&gt; ─ Packages ───────────────────────────────────────────────────────────────────</w:t>
-      </w:r>
-      <w:r>
-        <w:br/>
-      </w:r>
-      <w:r>
-        <w:rPr>
-          <w:rStyle w:val="VerbatimChar"/>
-        </w:rPr>
-        <w:t xml:space="preserve">#&gt;  package     * version date       lib source        </w:t>
-      </w:r>
-      <w:r>
-        <w:br/>
-      </w:r>
-      <w:r>
-        <w:rPr>
-          <w:rStyle w:val="VerbatimChar"/>
-        </w:rPr>
-        <w:t xml:space="preserve">#&gt;  bookdown      0.22    2021-04-22 [2] CRAN (R 4.0.2)</w:t>
-      </w:r>
-      <w:r>
-        <w:br/>
-      </w:r>
-      <w:r>
-        <w:rPr>
-          <w:rStyle w:val="VerbatimChar"/>
-        </w:rPr>
-        <w:t xml:space="preserve">#&gt;  cachem        1.0.6   2021-08-19 [1] CRAN (R 4.0.4)</w:t>
-      </w:r>
-      <w:r>
-        <w:br/>
-      </w:r>
-      <w:r>
-        <w:rPr>
-          <w:rStyle w:val="VerbatimChar"/>
-        </w:rPr>
-        <w:t xml:space="preserve">#&gt;  callr         3.7.0   2021-04-20 [2] CRAN (R 4.0.2)</w:t>
-      </w:r>
-      <w:r>
-        <w:br/>
-      </w:r>
-      <w:r>
-        <w:rPr>
-          <w:rStyle w:val="VerbatimChar"/>
-        </w:rPr>
-        <w:t xml:space="preserve">#&gt;  cli           3.0.1   2021-07-17 [1] CRAN (R 4.0.2)</w:t>
-      </w:r>
-      <w:r>
-        <w:br/>
-      </w:r>
-      <w:r>
-        <w:rPr>
-          <w:rStyle w:val="VerbatimChar"/>
-        </w:rPr>
-        <w:t xml:space="preserve">#&gt;  crayon        1.4.1   2021-02-08 [2] CRAN (R 4.0.2)</w:t>
-      </w:r>
-      <w:r>
-        <w:br/>
-      </w:r>
-      <w:r>
-        <w:rPr>
-          <w:rStyle w:val="VerbatimChar"/>
-        </w:rPr>
-        <w:t xml:space="preserve">#&gt;  desc          1.4.0   2021-09-28 [1] CRAN (R 4.0.4)</w:t>
-      </w:r>
-      <w:r>
-        <w:br/>
-      </w:r>
-      <w:r>
-        <w:rPr>
-          <w:rStyle w:val="VerbatimChar"/>
-        </w:rPr>
-        <w:t xml:space="preserve">#&gt;  devtools      2.4.1   2021-05-05 [2] CRAN (R 4.0.2)</w:t>
-      </w:r>
-      <w:r>
-        <w:br/>
-      </w:r>
-      <w:r>
-        <w:rPr>
-          <w:rStyle w:val="VerbatimChar"/>
-        </w:rPr>
-        <w:t xml:space="preserve">#&gt;  digest        0.6.28  2021-09-23 [1] CRAN (R 4.0.2)</w:t>
-      </w:r>
-      <w:r>
-        <w:br/>
-      </w:r>
-      <w:r>
-        <w:rPr>
-          <w:rStyle w:val="VerbatimChar"/>
-        </w:rPr>
-        <w:t xml:space="preserve">#&gt;  ellipsis      0.3.2   2021-04-29 [2] CRAN (R 4.0.2)</w:t>
-      </w:r>
-      <w:r>
-        <w:br/>
-      </w:r>
-      <w:r>
-        <w:rPr>
-          <w:rStyle w:val="VerbatimChar"/>
-        </w:rPr>
-        <w:t xml:space="preserve">#&gt;  evaluate      0.14    2019-05-28 [2] CRAN (R 4.0.1)</w:t>
-      </w:r>
-      <w:r>
-        <w:br/>
-      </w:r>
-      <w:r>
-        <w:rPr>
-          <w:rStyle w:val="VerbatimChar"/>
-        </w:rPr>
-        <w:t xml:space="preserve">#&gt;  fastmap       1.1.0   2021-01-25 [2] CRAN (R 4.0.2)</w:t>
-      </w:r>
-      <w:r>
-        <w:br/>
-      </w:r>
-      <w:r>
-        <w:rPr>
-          <w:rStyle w:val="VerbatimChar"/>
-        </w:rPr>
-        <w:t xml:space="preserve">#&gt;  fs            1.5.0   2020-07-31 [2] CRAN (R 4.0.2)</w:t>
-      </w:r>
-      <w:r>
-        <w:br/>
-      </w:r>
-      <w:r>
-        <w:rPr>
-          <w:rStyle w:val="VerbatimChar"/>
-        </w:rPr>
-        <w:t xml:space="preserve">#&gt;  glue          1.4.2   2020-08-27 [2] CRAN (R 4.0.2)</w:t>
-      </w:r>
-      <w:r>
-        <w:br/>
-      </w:r>
-      <w:r>
-        <w:rPr>
-          <w:rStyle w:val="VerbatimChar"/>
-        </w:rPr>
-        <w:t xml:space="preserve">#&gt;  htmltools     0.5.2   2021-08-25 [1] CRAN (R 4.0.4)</w:t>
-      </w:r>
-      <w:r>
-        <w:br/>
-      </w:r>
-      <w:r>
-        <w:rPr>
-          <w:rStyle w:val="VerbatimChar"/>
-        </w:rPr>
-        <w:t xml:space="preserve">#&gt;  knitr         1.36    2021-09-29 [1] CRAN (R 4.0.4)</w:t>
-      </w:r>
-      <w:r>
-        <w:br/>
-      </w:r>
-      <w:r>
-        <w:rPr>
-          <w:rStyle w:val="VerbatimChar"/>
-        </w:rPr>
-        <w:t xml:space="preserve">#&gt;  lifecycle     1.0.1   2021-09-24 [1] CRAN (R 4.0.2)</w:t>
-      </w:r>
-      <w:r>
-        <w:br/>
-      </w:r>
-      <w:r>
-        <w:rPr>
-          <w:rStyle w:val="VerbatimChar"/>
-        </w:rPr>
-        <w:t xml:space="preserve">#&gt;  magrittr      2.0.1   2020-11-17 [2] CRAN (R 4.0.2)</w:t>
-      </w:r>
-      <w:r>
-        <w:br/>
-      </w:r>
-      <w:r>
-        <w:rPr>
-          <w:rStyle w:val="VerbatimChar"/>
-        </w:rPr>
-        <w:t xml:space="preserve">#&gt;  memoise       2.0.0   2021-01-26 [2] CRAN (R 4.0.2)</w:t>
-      </w:r>
-      <w:r>
-        <w:br/>
-      </w:r>
-      <w:r>
-        <w:rPr>
-          <w:rStyle w:val="VerbatimChar"/>
-        </w:rPr>
-        <w:t xml:space="preserve">#&gt;  pkgbuild      1.2.0   2020-12-15 [2] CRAN (R 4.0.2)</w:t>
-      </w:r>
-      <w:r>
-        <w:br/>
-      </w:r>
-      <w:r>
-        <w:rPr>
-          <w:rStyle w:val="VerbatimChar"/>
-        </w:rPr>
-        <w:t xml:space="preserve">#&gt;  pkgload       1.2.3   2021-10-13 [1] CRAN (R 4.0.4)</w:t>
-      </w:r>
-      <w:r>
-        <w:br/>
-      </w:r>
-      <w:r>
-        <w:rPr>
-          <w:rStyle w:val="VerbatimChar"/>
-        </w:rPr>
-        <w:t xml:space="preserve">#&gt;  prettyunits   1.1.1   2020-01-24 [2] CRAN (R 4.0.2)</w:t>
-      </w:r>
-      <w:r>
-        <w:br/>
-      </w:r>
-      <w:r>
-        <w:rPr>
-          <w:rStyle w:val="VerbatimChar"/>
-        </w:rPr>
-        <w:t xml:space="preserve">#&gt;  processx      3.5.2   2021-04-30 [2] CRAN (R 4.0.2)</w:t>
-      </w:r>
-      <w:r>
-        <w:br/>
-      </w:r>
-      <w:r>
-        <w:rPr>
-          <w:rStyle w:val="VerbatimChar"/>
-        </w:rPr>
-        <w:t xml:space="preserve">#&gt;  ps            1.6.0   2021-02-28 [2] CRAN (R 4.0.2)</w:t>
-      </w:r>
-      <w:r>
-        <w:br/>
-      </w:r>
-      <w:r>
-        <w:rPr>
-          <w:rStyle w:val="VerbatimChar"/>
-        </w:rPr>
-        <w:t xml:space="preserve">#&gt;  purrr         0.3.4   2020-04-17 [2] CRAN (R 4.0.2)</w:t>
-      </w:r>
-      <w:r>
-        <w:br/>
-      </w:r>
-      <w:r>
-        <w:rPr>
-          <w:rStyle w:val="VerbatimChar"/>
-        </w:rPr>
-        <w:t xml:space="preserve">#&gt;  R6            2.5.1   2021-08-19 [1] CRAN (R 4.0.2)</w:t>
-      </w:r>
-      <w:r>
-        <w:br/>
-      </w:r>
-      <w:r>
-        <w:rPr>
-          <w:rStyle w:val="VerbatimChar"/>
-        </w:rPr>
-        <w:t xml:space="preserve">#&gt;  remotes       2.3.0   2021-04-01 [2] CRAN (R 4.0.2)</w:t>
-      </w:r>
-      <w:r>
-        <w:br/>
-      </w:r>
-      <w:r>
-        <w:rPr>
-          <w:rStyle w:val="VerbatimChar"/>
-        </w:rPr>
-        <w:t xml:space="preserve">#&gt;  rlang         0.4.12  2021-10-18 [1] CRAN (R 4.0.2)</w:t>
-      </w:r>
-      <w:r>
-        <w:br/>
-      </w:r>
-      <w:r>
-        <w:rPr>
-          <w:rStyle w:val="VerbatimChar"/>
-        </w:rPr>
-        <w:t xml:space="preserve">#&gt;  rmarkdown     2.8     2021-05-07 [2] CRAN (R 4.0.2)</w:t>
-      </w:r>
-      <w:r>
-        <w:br/>
-      </w:r>
-      <w:r>
-        <w:rPr>
-          <w:rStyle w:val="VerbatimChar"/>
-        </w:rPr>
-        <w:t xml:space="preserve">#&gt;  rprojroot     2.0.2   2020-11-15 [2] CRAN (R 4.0.2)</w:t>
-      </w:r>
-      <w:r>
-        <w:br/>
-      </w:r>
-      <w:r>
-        <w:rPr>
-          <w:rStyle w:val="VerbatimChar"/>
-        </w:rPr>
-        <w:t xml:space="preserve">#&gt;  rstudioapi    0.13    2020-11-12 [2] CRAN (R 4.0.2)</w:t>
-      </w:r>
-      <w:r>
-        <w:br/>
-      </w:r>
-      <w:r>
-        <w:rPr>
-          <w:rStyle w:val="VerbatimChar"/>
-        </w:rPr>
-        <w:t xml:space="preserve">#&gt;  sessioninfo   1.1.1   2018-11-05 [2] CRAN (R 4.0.2)</w:t>
-      </w:r>
-      <w:r>
-        <w:br/>
-      </w:r>
-      <w:r>
-        <w:rPr>
-          <w:rStyle w:val="VerbatimChar"/>
-        </w:rPr>
-        <w:t xml:space="preserve">#&gt;  stringi       1.7.5   2021-10-04 [1] CRAN (R 4.0.4)</w:t>
-      </w:r>
-      <w:r>
-        <w:br/>
-      </w:r>
-      <w:r>
-        <w:rPr>
-          <w:rStyle w:val="VerbatimChar"/>
-        </w:rPr>
-        <w:t xml:space="preserve">#&gt;  stringr       1.4.0   2019-02-10 [2] CRAN (R 4.0.2)</w:t>
-      </w:r>
-      <w:r>
-        <w:br/>
-      </w:r>
-      <w:r>
-        <w:rPr>
-          <w:rStyle w:val="VerbatimChar"/>
-        </w:rPr>
-        <w:t xml:space="preserve">#&gt;  testthat      3.1.0   2021-10-04 [1] CRAN (R 4.0.4)</w:t>
-      </w:r>
-      <w:r>
-        <w:br/>
-      </w:r>
-      <w:r>
-        <w:rPr>
-          <w:rStyle w:val="VerbatimChar"/>
-        </w:rPr>
-        <w:t xml:space="preserve">#&gt;  usethis       2.0.1   2021-02-10 [2] CRAN (R 4.0.2)</w:t>
-      </w:r>
-      <w:r>
-        <w:br/>
-      </w:r>
-      <w:r>
-        <w:rPr>
-          <w:rStyle w:val="VerbatimChar"/>
-        </w:rPr>
-        <w:t xml:space="preserve">#&gt;  withr         2.4.2   2021-04-18 [2] CRAN (R 4.0.4)</w:t>
-      </w:r>
-      <w:r>
-        <w:br/>
-      </w:r>
-      <w:r>
-        <w:rPr>
-          <w:rStyle w:val="VerbatimChar"/>
-        </w:rPr>
-        <w:t xml:space="preserve">#&gt;  xfun          0.27    2021-10-18 [1] CRAN (R 4.0.4)</w:t>
-      </w:r>
-      <w:r>
-        <w:br/>
-      </w:r>
-      <w:r>
-        <w:rPr>
-          <w:rStyle w:val="VerbatimChar"/>
-        </w:rPr>
-        <w:t xml:space="preserve">#&gt;  yaml          2.2.1   2020-02-01 [2] CRAN (R 4.0.2)</w:t>
-      </w:r>
-      <w:r>
-        <w:br/>
-      </w:r>
-      <w:r>
-        <w:rPr>
-          <w:rStyle w:val="VerbatimChar"/>
-        </w:rPr>
-        <w:t xml:space="preserve">#&gt; </w:t>
-      </w:r>
-      <w:r>
-        <w:br/>
-      </w:r>
-      <w:r>
-        <w:rPr>
-          <w:rStyle w:val="VerbatimChar"/>
-        </w:rPr>
-        <w:t xml:space="preserve">#&gt; [1] /Users/frank/Library/R/4.0/library</w:t>
-      </w:r>
-      <w:r>
-        <w:br/>
-      </w:r>
-      <w:r>
-        <w:rPr>
-          <w:rStyle w:val="VerbatimChar"/>
-        </w:rPr>
-        <w:t xml:space="preserve">#&gt; [2] /Library/Frameworks/R.framework/Versions/4.0/Resources/library</w:t>
-      </w:r>
-    </w:p>
-    <w:p>
-      <w:pPr>
-        <w:pStyle w:val="FirstParagraph"/>
-      </w:pPr>
-      <w:r>
-        <w:t xml:space="preserve">The current Git commit details are:</w:t>
-      </w:r>
-    </w:p>
-    <w:p>
-      <w:pPr>
-        <w:pStyle w:val="SourceCode"/>
-      </w:pPr>
-      <w:r>
-        <w:rPr>
-          <w:rStyle w:val="VerbatimChar"/>
-        </w:rPr>
-        <w:t xml:space="preserve">#&gt; Local:    main /Users/frank/Documents/GitHub/collab/turnaround</w:t>
-      </w:r>
-      <w:r>
-        <w:br/>
-      </w:r>
-      <w:r>
-        <w:rPr>
-          <w:rStyle w:val="VerbatimChar"/>
-        </w:rPr>
-        <w:t xml:space="preserve">#&gt; Remote:   main @ origin (https://github.com/FlukeAndFeather/turnaround.git)</w:t>
-      </w:r>
-      <w:r>
-        <w:br/>
-      </w:r>
-      <w:r>
-        <w:rPr>
-          <w:rStyle w:val="VerbatimChar"/>
-        </w:rPr>
-        <w:t xml:space="preserve">#&gt; Head:     [1e43c7b] 2021-12-13: Add Zenodo badge</w:t>
-      </w:r>
-    </w:p>
-    <w:bookmarkEnd w:id="36"/>
-    <w:bookmarkEnd w:id="37"/>
     <w:sectPr>
       <w:pgSz w:w="12240" w:h="15840"/>
       <w:pgMar w:top="1440" w:right="1440" w:bottom="1440" w:left="1440" w:header="720" w:footer="720" w:gutter="0"/>
-      <w:lnNumType w:countBy="1" w:restart="continuous"/>
       <w:cols w:space="720"/>
       <w:docGrid w:linePitch="326"/>
     </w:sectPr>

</xml_diff>